<commit_message>
modifikasi dan tambah besar besaran
</commit_message>
<xml_diff>
--- a/Flowchart.docx
+++ b/Flowchart.docx
@@ -24,21 +24,8 @@
         <w:spacing w:before="0" w:beforeAutospacing="0" w:after="0" w:afterAutospacing="0" w:line="360" w:lineRule="auto"/>
         <w:jc w:val="center"/>
       </w:pPr>
-      <w:proofErr w:type="spellStart"/>
-      <w:r>
-        <w:t>Sistem</w:t>
-      </w:r>
-      <w:proofErr w:type="spellEnd"/>
-      <w:r>
-        <w:t xml:space="preserve"> Point </w:t>
-      </w:r>
-      <w:proofErr w:type="gramStart"/>
-      <w:r>
-        <w:t>Of</w:t>
-      </w:r>
-      <w:proofErr w:type="gramEnd"/>
-      <w:r>
-        <w:t xml:space="preserve"> Sales </w:t>
+      <w:r>
+        <w:t xml:space="preserve">Sistem Point Of Sales </w:t>
       </w:r>
     </w:p>
     <w:p>
@@ -426,16 +413,9 @@
         <w:ind w:left="2835"/>
         <w:jc w:val="both"/>
       </w:pPr>
-      <w:proofErr w:type="spellStart"/>
-      <w:proofErr w:type="gramStart"/>
-      <w:r>
-        <w:t>Oleh</w:t>
-      </w:r>
-      <w:proofErr w:type="spellEnd"/>
-      <w:r>
-        <w:t xml:space="preserve"> :</w:t>
-      </w:r>
-      <w:proofErr w:type="gramEnd"/>
+      <w:r>
+        <w:t>Oleh :</w:t>
+      </w:r>
     </w:p>
     <w:p>
       <w:pPr>
@@ -515,13 +495,8 @@
         <w:spacing w:before="0" w:beforeAutospacing="0" w:after="0" w:afterAutospacing="0" w:line="360" w:lineRule="auto"/>
         <w:jc w:val="center"/>
       </w:pPr>
-      <w:proofErr w:type="spellStart"/>
-      <w:r>
-        <w:t>Blibli</w:t>
-      </w:r>
-      <w:proofErr w:type="spellEnd"/>
-      <w:r>
-        <w:t xml:space="preserve"> FUTURE Program Batch 2.0</w:t>
+      <w:r>
+        <w:t>Blibli FUTURE Program Batch 2.0</w:t>
       </w:r>
     </w:p>
     <w:p>
@@ -534,23 +509,13 @@
           <w:bCs/>
         </w:rPr>
       </w:pPr>
-      <w:proofErr w:type="spellStart"/>
       <w:r>
         <w:rPr>
           <w:rFonts w:ascii="Arial" w:hAnsi="Arial" w:cs="Arial"/>
           <w:b/>
           <w:bCs/>
         </w:rPr>
-        <w:t>Agustus</w:t>
-      </w:r>
-      <w:proofErr w:type="spellEnd"/>
-      <w:r>
-        <w:rPr>
-          <w:rFonts w:ascii="Arial" w:hAnsi="Arial" w:cs="Arial"/>
-          <w:b/>
-          <w:bCs/>
-        </w:rPr>
-        <w:t xml:space="preserve"> 2017</w:t>
+        <w:t>Agustus 2017</w:t>
       </w:r>
     </w:p>
     <w:p>
@@ -622,18 +587,8 @@
           <w:lang w:val="id-ID"/>
         </w:rPr>
         <w:lastRenderedPageBreak/>
-        <w:t xml:space="preserve">A. Fungsi </w:t>
-      </w:r>
-      <w:proofErr w:type="spellStart"/>
-      <w:r>
-        <w:rPr>
-          <w:rFonts w:ascii="Arial" w:hAnsi="Arial" w:cs="Arial"/>
-          <w:b/>
-          <w:lang w:val="id-ID"/>
-        </w:rPr>
-        <w:t>Login</w:t>
-      </w:r>
-      <w:proofErr w:type="spellEnd"/>
+        <w:t>A. Fungsi Login</w:t>
+      </w:r>
     </w:p>
     <w:p>
       <w:pPr>
@@ -1170,17 +1125,8 @@
           <w:lang w:val="id-ID"/>
         </w:rPr>
         <w:lastRenderedPageBreak/>
-        <w:t xml:space="preserve">B. 1 Mengubah </w:t>
-      </w:r>
-      <w:proofErr w:type="spellStart"/>
-      <w:r>
-        <w:rPr>
-          <w:rFonts w:ascii="Arial" w:hAnsi="Arial" w:cs="Arial"/>
-          <w:lang w:val="id-ID"/>
-        </w:rPr>
-        <w:t>Password</w:t>
-      </w:r>
-      <w:proofErr w:type="spellEnd"/>
+        <w:t>B. 1 Mengubah Password</w:t>
+      </w:r>
     </w:p>
     <w:p>
       <w:pPr>
@@ -1692,11 +1638,955 @@
     </w:p>
     <w:p>
       <w:pPr>
-        <w:rPr>
-          <w:rFonts w:ascii="Arial" w:hAnsi="Arial" w:cs="Arial"/>
-          <w:lang w:val="id-ID"/>
-        </w:rPr>
-      </w:pPr>
+        <w:spacing w:before="0" w:beforeAutospacing="0" w:after="160" w:afterAutospacing="0" w:line="259" w:lineRule="auto"/>
+        <w:rPr>
+          <w:rFonts w:ascii="Arial" w:hAnsi="Arial" w:cs="Arial"/>
+          <w:b/>
+          <w:lang w:val="id-ID"/>
+        </w:rPr>
+      </w:pPr>
+      <w:r>
+        <w:rPr>
+          <w:rFonts w:ascii="Arial" w:hAnsi="Arial" w:cs="Arial"/>
+          <w:b/>
+          <w:lang w:val="id-ID"/>
+        </w:rPr>
+        <w:lastRenderedPageBreak/>
+        <w:t>D. Mengelola Pegawai</w:t>
+      </w:r>
+    </w:p>
+    <w:p>
+      <w:pPr>
+        <w:spacing w:before="0" w:beforeAutospacing="0" w:after="160" w:afterAutospacing="0" w:line="259" w:lineRule="auto"/>
+        <w:rPr>
+          <w:rFonts w:ascii="Arial" w:hAnsi="Arial" w:cs="Arial"/>
+          <w:b/>
+          <w:lang w:val="id-ID"/>
+        </w:rPr>
+      </w:pPr>
+    </w:p>
+    <w:p>
+      <w:pPr>
+        <w:spacing w:before="0" w:beforeAutospacing="0" w:after="160" w:afterAutospacing="0" w:line="259" w:lineRule="auto"/>
+        <w:rPr>
+          <w:rFonts w:ascii="Arial" w:hAnsi="Arial" w:cs="Arial"/>
+          <w:b/>
+          <w:lang w:val="id-ID"/>
+        </w:rPr>
+      </w:pPr>
+      <w:r>
+        <w:rPr>
+          <w:rFonts w:ascii="Arial" w:hAnsi="Arial" w:cs="Arial"/>
+          <w:b/>
+          <w:lang w:val="id-ID"/>
+        </w:rPr>
+        <w:t>1. Tampil pegawai</w:t>
+      </w:r>
+    </w:p>
+    <w:p>
+      <w:pPr>
+        <w:spacing w:before="0" w:beforeAutospacing="0" w:after="160" w:afterAutospacing="0" w:line="259" w:lineRule="auto"/>
+        <w:rPr>
+          <w:rFonts w:ascii="Arial" w:hAnsi="Arial" w:cs="Arial"/>
+          <w:b/>
+          <w:lang w:val="id-ID"/>
+        </w:rPr>
+      </w:pPr>
+      <w:r>
+        <w:rPr>
+          <w:noProof/>
+        </w:rPr>
+        <w:drawing>
+          <wp:anchor distT="0" distB="0" distL="114300" distR="114300" simplePos="0" relativeHeight="251676672" behindDoc="1" locked="0" layoutInCell="1" allowOverlap="1">
+            <wp:simplePos x="0" y="0"/>
+            <wp:positionH relativeFrom="column">
+              <wp:posOffset>520</wp:posOffset>
+            </wp:positionH>
+            <wp:positionV relativeFrom="paragraph">
+              <wp:posOffset>-4437</wp:posOffset>
+            </wp:positionV>
+            <wp:extent cx="6044565" cy="4215765"/>
+            <wp:effectExtent l="0" t="0" r="0" b="0"/>
+            <wp:wrapNone/>
+            <wp:docPr id="22" name="Gambar 22" descr="C:\Users\BLI ARINANDA\AppData\Local\Microsoft\Windows\INetCache\Content.Word\Tampil Pegawai.png"/>
+            <wp:cNvGraphicFramePr>
+              <a:graphicFrameLocks xmlns:a="http://schemas.openxmlformats.org/drawingml/2006/main" noChangeAspect="1"/>
+            </wp:cNvGraphicFramePr>
+            <a:graphic xmlns:a="http://schemas.openxmlformats.org/drawingml/2006/main">
+              <a:graphicData uri="http://schemas.openxmlformats.org/drawingml/2006/picture">
+                <pic:pic xmlns:pic="http://schemas.openxmlformats.org/drawingml/2006/picture">
+                  <pic:nvPicPr>
+                    <pic:cNvPr id="0" name="Picture 29" descr="C:\Users\BLI ARINANDA\AppData\Local\Microsoft\Windows\INetCache\Content.Word\Tampil Pegawai.png"/>
+                    <pic:cNvPicPr>
+                      <a:picLocks noChangeAspect="1" noChangeArrowheads="1"/>
+                    </pic:cNvPicPr>
+                  </pic:nvPicPr>
+                  <pic:blipFill>
+                    <a:blip r:embed="rId12">
+                      <a:extLst>
+                        <a:ext uri="{28A0092B-C50C-407E-A947-70E740481C1C}">
+                          <a14:useLocalDpi xmlns:a14="http://schemas.microsoft.com/office/drawing/2010/main" val="0"/>
+                        </a:ext>
+                      </a:extLst>
+                    </a:blip>
+                    <a:srcRect/>
+                    <a:stretch>
+                      <a:fillRect/>
+                    </a:stretch>
+                  </pic:blipFill>
+                  <pic:spPr bwMode="auto">
+                    <a:xfrm>
+                      <a:off x="0" y="0"/>
+                      <a:ext cx="6044565" cy="4215765"/>
+                    </a:xfrm>
+                    <a:prstGeom prst="rect">
+                      <a:avLst/>
+                    </a:prstGeom>
+                    <a:noFill/>
+                    <a:ln>
+                      <a:noFill/>
+                    </a:ln>
+                  </pic:spPr>
+                </pic:pic>
+              </a:graphicData>
+            </a:graphic>
+            <wp14:sizeRelH relativeFrom="page">
+              <wp14:pctWidth>0</wp14:pctWidth>
+            </wp14:sizeRelH>
+            <wp14:sizeRelV relativeFrom="page">
+              <wp14:pctHeight>0</wp14:pctHeight>
+            </wp14:sizeRelV>
+          </wp:anchor>
+        </w:drawing>
+      </w:r>
+      <w:r>
+        <w:rPr>
+          <w:rFonts w:ascii="Arial" w:hAnsi="Arial" w:cs="Arial"/>
+          <w:b/>
+          <w:lang w:val="id-ID"/>
+        </w:rPr>
+        <w:t xml:space="preserve"> </w:t>
+      </w:r>
+      <w:r>
+        <w:rPr>
+          <w:rFonts w:ascii="Arial" w:hAnsi="Arial" w:cs="Arial"/>
+          <w:b/>
+          <w:lang w:val="id-ID"/>
+        </w:rPr>
+        <w:br w:type="page"/>
+      </w:r>
+    </w:p>
+    <w:p>
+      <w:pPr>
+        <w:spacing w:before="0" w:beforeAutospacing="0" w:after="160" w:afterAutospacing="0" w:line="259" w:lineRule="auto"/>
+        <w:rPr>
+          <w:rFonts w:ascii="Arial" w:hAnsi="Arial" w:cs="Arial"/>
+          <w:b/>
+          <w:lang w:val="id-ID"/>
+        </w:rPr>
+      </w:pPr>
+      <w:r>
+        <w:rPr>
+          <w:rFonts w:ascii="Arial" w:hAnsi="Arial" w:cs="Arial"/>
+          <w:b/>
+          <w:lang w:val="id-ID"/>
+        </w:rPr>
+        <w:lastRenderedPageBreak/>
+        <w:t>2. Tambah Pegawai</w:t>
+      </w:r>
+    </w:p>
+    <w:p>
+      <w:pPr>
+        <w:spacing w:before="0" w:beforeAutospacing="0" w:after="160" w:afterAutospacing="0" w:line="259" w:lineRule="auto"/>
+        <w:rPr>
+          <w:rFonts w:ascii="Arial" w:hAnsi="Arial" w:cs="Arial"/>
+          <w:b/>
+          <w:lang w:val="id-ID"/>
+        </w:rPr>
+      </w:pPr>
+      <w:r>
+        <w:rPr>
+          <w:noProof/>
+        </w:rPr>
+        <w:drawing>
+          <wp:anchor distT="0" distB="0" distL="114300" distR="114300" simplePos="0" relativeHeight="251675648" behindDoc="1" locked="0" layoutInCell="1" allowOverlap="1">
+            <wp:simplePos x="0" y="0"/>
+            <wp:positionH relativeFrom="column">
+              <wp:posOffset>593610</wp:posOffset>
+            </wp:positionH>
+            <wp:positionV relativeFrom="paragraph">
+              <wp:posOffset>6688</wp:posOffset>
+            </wp:positionV>
+            <wp:extent cx="3752850" cy="8550275"/>
+            <wp:effectExtent l="0" t="0" r="0" b="0"/>
+            <wp:wrapNone/>
+            <wp:docPr id="21" name="Gambar 21" descr="C:\Users\BLI ARINANDA\AppData\Local\Microsoft\Windows\INetCache\Content.Word\Tambah Pegawai.png"/>
+            <wp:cNvGraphicFramePr>
+              <a:graphicFrameLocks xmlns:a="http://schemas.openxmlformats.org/drawingml/2006/main" noChangeAspect="1"/>
+            </wp:cNvGraphicFramePr>
+            <a:graphic xmlns:a="http://schemas.openxmlformats.org/drawingml/2006/main">
+              <a:graphicData uri="http://schemas.openxmlformats.org/drawingml/2006/picture">
+                <pic:pic xmlns:pic="http://schemas.openxmlformats.org/drawingml/2006/picture">
+                  <pic:nvPicPr>
+                    <pic:cNvPr id="0" name="Picture 27" descr="C:\Users\BLI ARINANDA\AppData\Local\Microsoft\Windows\INetCache\Content.Word\Tambah Pegawai.png"/>
+                    <pic:cNvPicPr>
+                      <a:picLocks noChangeAspect="1" noChangeArrowheads="1"/>
+                    </pic:cNvPicPr>
+                  </pic:nvPicPr>
+                  <pic:blipFill>
+                    <a:blip r:embed="rId13">
+                      <a:extLst>
+                        <a:ext uri="{28A0092B-C50C-407E-A947-70E740481C1C}">
+                          <a14:useLocalDpi xmlns:a14="http://schemas.microsoft.com/office/drawing/2010/main" val="0"/>
+                        </a:ext>
+                      </a:extLst>
+                    </a:blip>
+                    <a:srcRect/>
+                    <a:stretch>
+                      <a:fillRect/>
+                    </a:stretch>
+                  </pic:blipFill>
+                  <pic:spPr bwMode="auto">
+                    <a:xfrm>
+                      <a:off x="0" y="0"/>
+                      <a:ext cx="3752850" cy="8550275"/>
+                    </a:xfrm>
+                    <a:prstGeom prst="rect">
+                      <a:avLst/>
+                    </a:prstGeom>
+                    <a:noFill/>
+                    <a:ln>
+                      <a:noFill/>
+                    </a:ln>
+                  </pic:spPr>
+                </pic:pic>
+              </a:graphicData>
+            </a:graphic>
+            <wp14:sizeRelH relativeFrom="page">
+              <wp14:pctWidth>0</wp14:pctWidth>
+            </wp14:sizeRelH>
+            <wp14:sizeRelV relativeFrom="page">
+              <wp14:pctHeight>0</wp14:pctHeight>
+            </wp14:sizeRelV>
+          </wp:anchor>
+        </w:drawing>
+      </w:r>
+      <w:r>
+        <w:rPr>
+          <w:rFonts w:ascii="Arial" w:hAnsi="Arial" w:cs="Arial"/>
+          <w:b/>
+          <w:lang w:val="id-ID"/>
+        </w:rPr>
+        <w:t xml:space="preserve"> </w:t>
+      </w:r>
+      <w:r>
+        <w:rPr>
+          <w:rFonts w:ascii="Arial" w:hAnsi="Arial" w:cs="Arial"/>
+          <w:b/>
+          <w:lang w:val="id-ID"/>
+        </w:rPr>
+        <w:br w:type="page"/>
+      </w:r>
+    </w:p>
+    <w:p>
+      <w:pPr>
+        <w:spacing w:before="0" w:beforeAutospacing="0" w:after="160" w:afterAutospacing="0" w:line="259" w:lineRule="auto"/>
+        <w:rPr>
+          <w:rFonts w:ascii="Arial" w:hAnsi="Arial" w:cs="Arial"/>
+          <w:b/>
+          <w:lang w:val="id-ID"/>
+        </w:rPr>
+      </w:pPr>
+      <w:r>
+        <w:rPr>
+          <w:rFonts w:ascii="Arial" w:hAnsi="Arial" w:cs="Arial"/>
+          <w:b/>
+          <w:lang w:val="id-ID"/>
+        </w:rPr>
+        <w:lastRenderedPageBreak/>
+        <w:t>c. Ubah Pegawai</w:t>
+      </w:r>
+    </w:p>
+    <w:p>
+      <w:pPr>
+        <w:spacing w:before="0" w:beforeAutospacing="0" w:after="160" w:afterAutospacing="0" w:line="259" w:lineRule="auto"/>
+        <w:rPr>
+          <w:rFonts w:ascii="Arial" w:hAnsi="Arial" w:cs="Arial"/>
+          <w:b/>
+          <w:lang w:val="id-ID"/>
+        </w:rPr>
+      </w:pPr>
+      <w:r>
+        <w:rPr>
+          <w:noProof/>
+        </w:rPr>
+        <w:drawing>
+          <wp:anchor distT="0" distB="0" distL="114300" distR="114300" simplePos="0" relativeHeight="251677696" behindDoc="1" locked="0" layoutInCell="1" allowOverlap="1">
+            <wp:simplePos x="0" y="0"/>
+            <wp:positionH relativeFrom="column">
+              <wp:posOffset>1472540</wp:posOffset>
+            </wp:positionH>
+            <wp:positionV relativeFrom="paragraph">
+              <wp:posOffset>421797</wp:posOffset>
+            </wp:positionV>
+            <wp:extent cx="2089785" cy="5426710"/>
+            <wp:effectExtent l="0" t="0" r="0" b="0"/>
+            <wp:wrapNone/>
+            <wp:docPr id="23" name="Gambar 23" descr="C:\Users\BLI ARINANDA\AppData\Local\Microsoft\Windows\INetCache\Content.Word\Ubah Pegawai.png"/>
+            <wp:cNvGraphicFramePr>
+              <a:graphicFrameLocks xmlns:a="http://schemas.openxmlformats.org/drawingml/2006/main" noChangeAspect="1"/>
+            </wp:cNvGraphicFramePr>
+            <a:graphic xmlns:a="http://schemas.openxmlformats.org/drawingml/2006/main">
+              <a:graphicData uri="http://schemas.openxmlformats.org/drawingml/2006/picture">
+                <pic:pic xmlns:pic="http://schemas.openxmlformats.org/drawingml/2006/picture">
+                  <pic:nvPicPr>
+                    <pic:cNvPr id="0" name="Picture 31" descr="C:\Users\BLI ARINANDA\AppData\Local\Microsoft\Windows\INetCache\Content.Word\Ubah Pegawai.png"/>
+                    <pic:cNvPicPr>
+                      <a:picLocks noChangeAspect="1" noChangeArrowheads="1"/>
+                    </pic:cNvPicPr>
+                  </pic:nvPicPr>
+                  <pic:blipFill>
+                    <a:blip r:embed="rId14">
+                      <a:extLst>
+                        <a:ext uri="{28A0092B-C50C-407E-A947-70E740481C1C}">
+                          <a14:useLocalDpi xmlns:a14="http://schemas.microsoft.com/office/drawing/2010/main" val="0"/>
+                        </a:ext>
+                      </a:extLst>
+                    </a:blip>
+                    <a:srcRect/>
+                    <a:stretch>
+                      <a:fillRect/>
+                    </a:stretch>
+                  </pic:blipFill>
+                  <pic:spPr bwMode="auto">
+                    <a:xfrm>
+                      <a:off x="0" y="0"/>
+                      <a:ext cx="2089785" cy="5426710"/>
+                    </a:xfrm>
+                    <a:prstGeom prst="rect">
+                      <a:avLst/>
+                    </a:prstGeom>
+                    <a:noFill/>
+                    <a:ln>
+                      <a:noFill/>
+                    </a:ln>
+                  </pic:spPr>
+                </pic:pic>
+              </a:graphicData>
+            </a:graphic>
+            <wp14:sizeRelH relativeFrom="page">
+              <wp14:pctWidth>0</wp14:pctWidth>
+            </wp14:sizeRelH>
+            <wp14:sizeRelV relativeFrom="page">
+              <wp14:pctHeight>0</wp14:pctHeight>
+            </wp14:sizeRelV>
+          </wp:anchor>
+        </w:drawing>
+      </w:r>
+      <w:r>
+        <w:rPr>
+          <w:rFonts w:ascii="Arial" w:hAnsi="Arial" w:cs="Arial"/>
+          <w:b/>
+          <w:lang w:val="id-ID"/>
+        </w:rPr>
+        <w:t xml:space="preserve"> </w:t>
+      </w:r>
+      <w:r>
+        <w:rPr>
+          <w:rFonts w:ascii="Arial" w:hAnsi="Arial" w:cs="Arial"/>
+          <w:b/>
+          <w:lang w:val="id-ID"/>
+        </w:rPr>
+        <w:br w:type="page"/>
+      </w:r>
+    </w:p>
+    <w:p>
+      <w:pPr>
+        <w:rPr>
+          <w:rFonts w:ascii="Arial" w:hAnsi="Arial" w:cs="Arial"/>
+          <w:b/>
+          <w:lang w:val="id-ID"/>
+        </w:rPr>
+      </w:pPr>
+      <w:r>
+        <w:rPr>
+          <w:rFonts w:ascii="Arial" w:hAnsi="Arial" w:cs="Arial"/>
+          <w:b/>
+          <w:lang w:val="id-ID"/>
+        </w:rPr>
+        <w:lastRenderedPageBreak/>
+        <w:t>d. Hapus Pegawai</w:t>
+      </w:r>
+    </w:p>
+    <w:p>
+      <w:pPr>
+        <w:rPr>
+          <w:rFonts w:ascii="Arial" w:hAnsi="Arial" w:cs="Arial"/>
+          <w:b/>
+          <w:lang w:val="id-ID"/>
+        </w:rPr>
+      </w:pPr>
+      <w:r>
+        <w:rPr>
+          <w:noProof/>
+        </w:rPr>
+        <w:drawing>
+          <wp:anchor distT="0" distB="0" distL="114300" distR="114300" simplePos="0" relativeHeight="251678720" behindDoc="1" locked="0" layoutInCell="1" allowOverlap="1">
+            <wp:simplePos x="0" y="0"/>
+            <wp:positionH relativeFrom="column">
+              <wp:posOffset>1472540</wp:posOffset>
+            </wp:positionH>
+            <wp:positionV relativeFrom="paragraph">
+              <wp:posOffset>241317</wp:posOffset>
+            </wp:positionV>
+            <wp:extent cx="2089785" cy="3823970"/>
+            <wp:effectExtent l="0" t="0" r="0" b="0"/>
+            <wp:wrapNone/>
+            <wp:docPr id="24" name="Gambar 24" descr="C:\Users\BLI ARINANDA\AppData\Local\Microsoft\Windows\INetCache\Content.Word\Hapus Pegawai.png"/>
+            <wp:cNvGraphicFramePr>
+              <a:graphicFrameLocks xmlns:a="http://schemas.openxmlformats.org/drawingml/2006/main" noChangeAspect="1"/>
+            </wp:cNvGraphicFramePr>
+            <a:graphic xmlns:a="http://schemas.openxmlformats.org/drawingml/2006/main">
+              <a:graphicData uri="http://schemas.openxmlformats.org/drawingml/2006/picture">
+                <pic:pic xmlns:pic="http://schemas.openxmlformats.org/drawingml/2006/picture">
+                  <pic:nvPicPr>
+                    <pic:cNvPr id="0" name="Picture 33" descr="C:\Users\BLI ARINANDA\AppData\Local\Microsoft\Windows\INetCache\Content.Word\Hapus Pegawai.png"/>
+                    <pic:cNvPicPr>
+                      <a:picLocks noChangeAspect="1" noChangeArrowheads="1"/>
+                    </pic:cNvPicPr>
+                  </pic:nvPicPr>
+                  <pic:blipFill>
+                    <a:blip r:embed="rId15">
+                      <a:extLst>
+                        <a:ext uri="{28A0092B-C50C-407E-A947-70E740481C1C}">
+                          <a14:useLocalDpi xmlns:a14="http://schemas.microsoft.com/office/drawing/2010/main" val="0"/>
+                        </a:ext>
+                      </a:extLst>
+                    </a:blip>
+                    <a:srcRect/>
+                    <a:stretch>
+                      <a:fillRect/>
+                    </a:stretch>
+                  </pic:blipFill>
+                  <pic:spPr bwMode="auto">
+                    <a:xfrm>
+                      <a:off x="0" y="0"/>
+                      <a:ext cx="2089785" cy="3823970"/>
+                    </a:xfrm>
+                    <a:prstGeom prst="rect">
+                      <a:avLst/>
+                    </a:prstGeom>
+                    <a:noFill/>
+                    <a:ln>
+                      <a:noFill/>
+                    </a:ln>
+                  </pic:spPr>
+                </pic:pic>
+              </a:graphicData>
+            </a:graphic>
+            <wp14:sizeRelH relativeFrom="page">
+              <wp14:pctWidth>0</wp14:pctWidth>
+            </wp14:sizeRelH>
+            <wp14:sizeRelV relativeFrom="page">
+              <wp14:pctHeight>0</wp14:pctHeight>
+            </wp14:sizeRelV>
+          </wp:anchor>
+        </w:drawing>
+      </w:r>
+    </w:p>
+    <w:p>
+      <w:pPr>
+        <w:spacing w:before="0" w:beforeAutospacing="0" w:after="160" w:afterAutospacing="0" w:line="259" w:lineRule="auto"/>
+        <w:rPr>
+          <w:rFonts w:ascii="Arial" w:hAnsi="Arial" w:cs="Arial"/>
+          <w:b/>
+          <w:lang w:val="id-ID"/>
+        </w:rPr>
+      </w:pPr>
+      <w:r>
+        <w:rPr>
+          <w:rFonts w:ascii="Arial" w:hAnsi="Arial" w:cs="Arial"/>
+          <w:b/>
+          <w:lang w:val="id-ID"/>
+        </w:rPr>
+        <w:br w:type="page"/>
+      </w:r>
+    </w:p>
+    <w:p>
+      <w:pPr>
+        <w:spacing w:before="0" w:beforeAutospacing="0" w:after="160" w:afterAutospacing="0" w:line="259" w:lineRule="auto"/>
+        <w:rPr>
+          <w:rFonts w:ascii="Arial" w:hAnsi="Arial" w:cs="Arial"/>
+          <w:b/>
+          <w:lang w:val="id-ID"/>
+        </w:rPr>
+      </w:pPr>
+      <w:r>
+        <w:rPr>
+          <w:rFonts w:ascii="Arial" w:hAnsi="Arial" w:cs="Arial"/>
+          <w:b/>
+          <w:lang w:val="id-ID"/>
+        </w:rPr>
+        <w:lastRenderedPageBreak/>
+        <w:t>E. Mengelola Supplier</w:t>
+      </w:r>
+    </w:p>
+    <w:p>
+      <w:pPr>
+        <w:spacing w:before="0" w:beforeAutospacing="0" w:after="160" w:afterAutospacing="0" w:line="259" w:lineRule="auto"/>
+        <w:rPr>
+          <w:rFonts w:ascii="Arial" w:hAnsi="Arial" w:cs="Arial"/>
+          <w:b/>
+          <w:lang w:val="id-ID"/>
+        </w:rPr>
+      </w:pPr>
+      <w:r>
+        <w:rPr>
+          <w:rFonts w:ascii="Arial" w:hAnsi="Arial" w:cs="Arial"/>
+          <w:b/>
+          <w:lang w:val="id-ID"/>
+        </w:rPr>
+        <w:t>1. Tampil Supplier</w:t>
+      </w:r>
+    </w:p>
+    <w:p>
+      <w:pPr>
+        <w:spacing w:before="0" w:beforeAutospacing="0" w:after="160" w:afterAutospacing="0" w:line="259" w:lineRule="auto"/>
+        <w:rPr>
+          <w:rFonts w:ascii="Arial" w:hAnsi="Arial" w:cs="Arial"/>
+          <w:b/>
+          <w:lang w:val="id-ID"/>
+        </w:rPr>
+      </w:pPr>
+      <w:r>
+        <w:rPr>
+          <w:noProof/>
+        </w:rPr>
+        <w:drawing>
+          <wp:anchor distT="0" distB="0" distL="114300" distR="114300" simplePos="0" relativeHeight="251679744" behindDoc="1" locked="0" layoutInCell="1" allowOverlap="1">
+            <wp:simplePos x="0" y="0"/>
+            <wp:positionH relativeFrom="column">
+              <wp:posOffset>520</wp:posOffset>
+            </wp:positionH>
+            <wp:positionV relativeFrom="paragraph">
+              <wp:posOffset>750</wp:posOffset>
+            </wp:positionV>
+            <wp:extent cx="5367655" cy="4215765"/>
+            <wp:effectExtent l="0" t="0" r="0" b="0"/>
+            <wp:wrapNone/>
+            <wp:docPr id="25" name="Gambar 25" descr="C:\Users\BLI ARINANDA\AppData\Local\Microsoft\Windows\INetCache\Content.Word\Tampil Supplier.png"/>
+            <wp:cNvGraphicFramePr>
+              <a:graphicFrameLocks xmlns:a="http://schemas.openxmlformats.org/drawingml/2006/main" noChangeAspect="1"/>
+            </wp:cNvGraphicFramePr>
+            <a:graphic xmlns:a="http://schemas.openxmlformats.org/drawingml/2006/main">
+              <a:graphicData uri="http://schemas.openxmlformats.org/drawingml/2006/picture">
+                <pic:pic xmlns:pic="http://schemas.openxmlformats.org/drawingml/2006/picture">
+                  <pic:nvPicPr>
+                    <pic:cNvPr id="0" name="Picture 35" descr="C:\Users\BLI ARINANDA\AppData\Local\Microsoft\Windows\INetCache\Content.Word\Tampil Supplier.png"/>
+                    <pic:cNvPicPr>
+                      <a:picLocks noChangeAspect="1" noChangeArrowheads="1"/>
+                    </pic:cNvPicPr>
+                  </pic:nvPicPr>
+                  <pic:blipFill>
+                    <a:blip r:embed="rId16">
+                      <a:extLst>
+                        <a:ext uri="{28A0092B-C50C-407E-A947-70E740481C1C}">
+                          <a14:useLocalDpi xmlns:a14="http://schemas.microsoft.com/office/drawing/2010/main" val="0"/>
+                        </a:ext>
+                      </a:extLst>
+                    </a:blip>
+                    <a:srcRect/>
+                    <a:stretch>
+                      <a:fillRect/>
+                    </a:stretch>
+                  </pic:blipFill>
+                  <pic:spPr bwMode="auto">
+                    <a:xfrm>
+                      <a:off x="0" y="0"/>
+                      <a:ext cx="5367655" cy="4215765"/>
+                    </a:xfrm>
+                    <a:prstGeom prst="rect">
+                      <a:avLst/>
+                    </a:prstGeom>
+                    <a:noFill/>
+                    <a:ln>
+                      <a:noFill/>
+                    </a:ln>
+                  </pic:spPr>
+                </pic:pic>
+              </a:graphicData>
+            </a:graphic>
+            <wp14:sizeRelH relativeFrom="page">
+              <wp14:pctWidth>0</wp14:pctWidth>
+            </wp14:sizeRelH>
+            <wp14:sizeRelV relativeFrom="page">
+              <wp14:pctHeight>0</wp14:pctHeight>
+            </wp14:sizeRelV>
+          </wp:anchor>
+        </w:drawing>
+      </w:r>
+      <w:r>
+        <w:rPr>
+          <w:rFonts w:ascii="Arial" w:hAnsi="Arial" w:cs="Arial"/>
+          <w:b/>
+          <w:lang w:val="id-ID"/>
+        </w:rPr>
+        <w:t xml:space="preserve"> </w:t>
+      </w:r>
+      <w:r>
+        <w:rPr>
+          <w:rFonts w:ascii="Arial" w:hAnsi="Arial" w:cs="Arial"/>
+          <w:b/>
+          <w:lang w:val="id-ID"/>
+        </w:rPr>
+        <w:br w:type="page"/>
+      </w:r>
+    </w:p>
+    <w:p>
+      <w:pPr>
+        <w:spacing w:before="0" w:beforeAutospacing="0" w:after="160" w:afterAutospacing="0" w:line="259" w:lineRule="auto"/>
+        <w:rPr>
+          <w:rFonts w:ascii="Arial" w:hAnsi="Arial" w:cs="Arial"/>
+          <w:b/>
+          <w:lang w:val="id-ID"/>
+        </w:rPr>
+      </w:pPr>
+      <w:r>
+        <w:rPr>
+          <w:rFonts w:ascii="Arial" w:hAnsi="Arial" w:cs="Arial"/>
+          <w:b/>
+          <w:lang w:val="id-ID"/>
+        </w:rPr>
+        <w:lastRenderedPageBreak/>
+        <w:t>2. Tambah Supplier</w:t>
+      </w:r>
+    </w:p>
+    <w:p>
+      <w:pPr>
+        <w:spacing w:before="0" w:beforeAutospacing="0" w:after="160" w:afterAutospacing="0" w:line="259" w:lineRule="auto"/>
+        <w:rPr>
+          <w:rFonts w:ascii="Arial" w:hAnsi="Arial" w:cs="Arial"/>
+          <w:b/>
+          <w:lang w:val="id-ID"/>
+        </w:rPr>
+      </w:pPr>
+      <w:r>
+        <w:rPr>
+          <w:noProof/>
+        </w:rPr>
+        <w:drawing>
+          <wp:anchor distT="0" distB="0" distL="114300" distR="114300" simplePos="0" relativeHeight="251680768" behindDoc="1" locked="0" layoutInCell="1" allowOverlap="1">
+            <wp:simplePos x="0" y="0"/>
+            <wp:positionH relativeFrom="column">
+              <wp:posOffset>1056904</wp:posOffset>
+            </wp:positionH>
+            <wp:positionV relativeFrom="paragraph">
+              <wp:posOffset>362421</wp:posOffset>
+            </wp:positionV>
+            <wp:extent cx="3372485" cy="6650355"/>
+            <wp:effectExtent l="0" t="0" r="0" b="0"/>
+            <wp:wrapNone/>
+            <wp:docPr id="26" name="Gambar 26" descr="C:\Users\BLI ARINANDA\AppData\Local\Microsoft\Windows\INetCache\Content.Word\Tambah Supplier.png"/>
+            <wp:cNvGraphicFramePr>
+              <a:graphicFrameLocks xmlns:a="http://schemas.openxmlformats.org/drawingml/2006/main" noChangeAspect="1"/>
+            </wp:cNvGraphicFramePr>
+            <a:graphic xmlns:a="http://schemas.openxmlformats.org/drawingml/2006/main">
+              <a:graphicData uri="http://schemas.openxmlformats.org/drawingml/2006/picture">
+                <pic:pic xmlns:pic="http://schemas.openxmlformats.org/drawingml/2006/picture">
+                  <pic:nvPicPr>
+                    <pic:cNvPr id="0" name="Picture 37" descr="C:\Users\BLI ARINANDA\AppData\Local\Microsoft\Windows\INetCache\Content.Word\Tambah Supplier.png"/>
+                    <pic:cNvPicPr>
+                      <a:picLocks noChangeAspect="1" noChangeArrowheads="1"/>
+                    </pic:cNvPicPr>
+                  </pic:nvPicPr>
+                  <pic:blipFill>
+                    <a:blip r:embed="rId17">
+                      <a:extLst>
+                        <a:ext uri="{28A0092B-C50C-407E-A947-70E740481C1C}">
+                          <a14:useLocalDpi xmlns:a14="http://schemas.microsoft.com/office/drawing/2010/main" val="0"/>
+                        </a:ext>
+                      </a:extLst>
+                    </a:blip>
+                    <a:srcRect/>
+                    <a:stretch>
+                      <a:fillRect/>
+                    </a:stretch>
+                  </pic:blipFill>
+                  <pic:spPr bwMode="auto">
+                    <a:xfrm>
+                      <a:off x="0" y="0"/>
+                      <a:ext cx="3372485" cy="6650355"/>
+                    </a:xfrm>
+                    <a:prstGeom prst="rect">
+                      <a:avLst/>
+                    </a:prstGeom>
+                    <a:noFill/>
+                    <a:ln>
+                      <a:noFill/>
+                    </a:ln>
+                  </pic:spPr>
+                </pic:pic>
+              </a:graphicData>
+            </a:graphic>
+            <wp14:sizeRelH relativeFrom="page">
+              <wp14:pctWidth>0</wp14:pctWidth>
+            </wp14:sizeRelH>
+            <wp14:sizeRelV relativeFrom="page">
+              <wp14:pctHeight>0</wp14:pctHeight>
+            </wp14:sizeRelV>
+          </wp:anchor>
+        </w:drawing>
+      </w:r>
+      <w:r>
+        <w:rPr>
+          <w:rFonts w:ascii="Arial" w:hAnsi="Arial" w:cs="Arial"/>
+          <w:b/>
+          <w:lang w:val="id-ID"/>
+        </w:rPr>
+        <w:t xml:space="preserve"> </w:t>
+      </w:r>
+      <w:r>
+        <w:rPr>
+          <w:rFonts w:ascii="Arial" w:hAnsi="Arial" w:cs="Arial"/>
+          <w:b/>
+          <w:lang w:val="id-ID"/>
+        </w:rPr>
+        <w:br w:type="page"/>
+      </w:r>
+    </w:p>
+    <w:p>
+      <w:pPr>
+        <w:spacing w:before="0" w:beforeAutospacing="0" w:after="160" w:afterAutospacing="0" w:line="259" w:lineRule="auto"/>
+        <w:rPr>
+          <w:rFonts w:ascii="Arial" w:hAnsi="Arial" w:cs="Arial"/>
+          <w:b/>
+          <w:lang w:val="id-ID"/>
+        </w:rPr>
+      </w:pPr>
+      <w:r>
+        <w:rPr>
+          <w:rFonts w:ascii="Arial" w:hAnsi="Arial" w:cs="Arial"/>
+          <w:b/>
+          <w:lang w:val="id-ID"/>
+        </w:rPr>
+        <w:lastRenderedPageBreak/>
+        <w:t>3. Ubah Supplier</w:t>
+      </w:r>
+    </w:p>
+    <w:p>
+      <w:pPr>
+        <w:spacing w:before="0" w:beforeAutospacing="0" w:after="160" w:afterAutospacing="0" w:line="259" w:lineRule="auto"/>
+        <w:rPr>
+          <w:rFonts w:ascii="Arial" w:hAnsi="Arial" w:cs="Arial"/>
+          <w:b/>
+          <w:lang w:val="id-ID"/>
+        </w:rPr>
+      </w:pPr>
+    </w:p>
+    <w:p>
+      <w:pPr>
+        <w:spacing w:before="0" w:beforeAutospacing="0" w:after="160" w:afterAutospacing="0" w:line="259" w:lineRule="auto"/>
+        <w:rPr>
+          <w:rFonts w:ascii="Arial" w:hAnsi="Arial" w:cs="Arial"/>
+          <w:b/>
+          <w:lang w:val="id-ID"/>
+        </w:rPr>
+      </w:pPr>
+      <w:r>
+        <w:rPr>
+          <w:noProof/>
+        </w:rPr>
+        <w:drawing>
+          <wp:anchor distT="0" distB="0" distL="114300" distR="114300" simplePos="0" relativeHeight="251681792" behindDoc="1" locked="0" layoutInCell="1" allowOverlap="1">
+            <wp:simplePos x="0" y="0"/>
+            <wp:positionH relativeFrom="column">
+              <wp:posOffset>1211283</wp:posOffset>
+            </wp:positionH>
+            <wp:positionV relativeFrom="paragraph">
+              <wp:posOffset>261892</wp:posOffset>
+            </wp:positionV>
+            <wp:extent cx="2386965" cy="5509895"/>
+            <wp:effectExtent l="0" t="0" r="0" b="0"/>
+            <wp:wrapNone/>
+            <wp:docPr id="27" name="Gambar 27" descr="C:\Users\BLI ARINANDA\AppData\Local\Microsoft\Windows\INetCache\Content.Word\Ubah Supplier.png"/>
+            <wp:cNvGraphicFramePr>
+              <a:graphicFrameLocks xmlns:a="http://schemas.openxmlformats.org/drawingml/2006/main" noChangeAspect="1"/>
+            </wp:cNvGraphicFramePr>
+            <a:graphic xmlns:a="http://schemas.openxmlformats.org/drawingml/2006/main">
+              <a:graphicData uri="http://schemas.openxmlformats.org/drawingml/2006/picture">
+                <pic:pic xmlns:pic="http://schemas.openxmlformats.org/drawingml/2006/picture">
+                  <pic:nvPicPr>
+                    <pic:cNvPr id="0" name="Picture 39" descr="C:\Users\BLI ARINANDA\AppData\Local\Microsoft\Windows\INetCache\Content.Word\Ubah Supplier.png"/>
+                    <pic:cNvPicPr>
+                      <a:picLocks noChangeAspect="1" noChangeArrowheads="1"/>
+                    </pic:cNvPicPr>
+                  </pic:nvPicPr>
+                  <pic:blipFill>
+                    <a:blip r:embed="rId18">
+                      <a:extLst>
+                        <a:ext uri="{28A0092B-C50C-407E-A947-70E740481C1C}">
+                          <a14:useLocalDpi xmlns:a14="http://schemas.microsoft.com/office/drawing/2010/main" val="0"/>
+                        </a:ext>
+                      </a:extLst>
+                    </a:blip>
+                    <a:srcRect/>
+                    <a:stretch>
+                      <a:fillRect/>
+                    </a:stretch>
+                  </pic:blipFill>
+                  <pic:spPr bwMode="auto">
+                    <a:xfrm>
+                      <a:off x="0" y="0"/>
+                      <a:ext cx="2386965" cy="5509895"/>
+                    </a:xfrm>
+                    <a:prstGeom prst="rect">
+                      <a:avLst/>
+                    </a:prstGeom>
+                    <a:noFill/>
+                    <a:ln>
+                      <a:noFill/>
+                    </a:ln>
+                  </pic:spPr>
+                </pic:pic>
+              </a:graphicData>
+            </a:graphic>
+            <wp14:sizeRelH relativeFrom="page">
+              <wp14:pctWidth>0</wp14:pctWidth>
+            </wp14:sizeRelH>
+            <wp14:sizeRelV relativeFrom="page">
+              <wp14:pctHeight>0</wp14:pctHeight>
+            </wp14:sizeRelV>
+          </wp:anchor>
+        </w:drawing>
+      </w:r>
+      <w:r>
+        <w:rPr>
+          <w:rFonts w:ascii="Arial" w:hAnsi="Arial" w:cs="Arial"/>
+          <w:b/>
+          <w:lang w:val="id-ID"/>
+        </w:rPr>
+        <w:t xml:space="preserve"> </w:t>
+      </w:r>
+      <w:r>
+        <w:rPr>
+          <w:rFonts w:ascii="Arial" w:hAnsi="Arial" w:cs="Arial"/>
+          <w:b/>
+          <w:lang w:val="id-ID"/>
+        </w:rPr>
+        <w:br w:type="page"/>
+      </w:r>
+    </w:p>
+    <w:p>
+      <w:pPr>
+        <w:spacing w:before="0" w:beforeAutospacing="0" w:after="160" w:afterAutospacing="0" w:line="259" w:lineRule="auto"/>
+        <w:rPr>
+          <w:rFonts w:ascii="Arial" w:hAnsi="Arial" w:cs="Arial"/>
+          <w:b/>
+          <w:lang w:val="id-ID"/>
+        </w:rPr>
+      </w:pPr>
+      <w:r>
+        <w:rPr>
+          <w:rFonts w:ascii="Arial" w:hAnsi="Arial" w:cs="Arial"/>
+          <w:b/>
+          <w:lang w:val="id-ID"/>
+        </w:rPr>
+        <w:lastRenderedPageBreak/>
+        <w:t>4. Hapus Supplier</w:t>
+      </w:r>
+    </w:p>
+    <w:p>
+      <w:pPr>
+        <w:spacing w:before="0" w:beforeAutospacing="0" w:after="160" w:afterAutospacing="0" w:line="259" w:lineRule="auto"/>
+        <w:rPr>
+          <w:rFonts w:ascii="Arial" w:hAnsi="Arial" w:cs="Arial"/>
+          <w:b/>
+          <w:lang w:val="id-ID"/>
+        </w:rPr>
+      </w:pPr>
+      <w:r>
+        <w:rPr>
+          <w:noProof/>
+        </w:rPr>
+        <w:drawing>
+          <wp:anchor distT="0" distB="0" distL="114300" distR="114300" simplePos="0" relativeHeight="251682816" behindDoc="1" locked="0" layoutInCell="1" allowOverlap="1">
+            <wp:simplePos x="0" y="0"/>
+            <wp:positionH relativeFrom="column">
+              <wp:posOffset>1567543</wp:posOffset>
+            </wp:positionH>
+            <wp:positionV relativeFrom="paragraph">
+              <wp:posOffset>730555</wp:posOffset>
+            </wp:positionV>
+            <wp:extent cx="2089785" cy="4061460"/>
+            <wp:effectExtent l="0" t="0" r="0" b="0"/>
+            <wp:wrapNone/>
+            <wp:docPr id="28" name="Gambar 28" descr="C:\Users\BLI ARINANDA\AppData\Local\Microsoft\Windows\INetCache\Content.Word\Hapus Supplier.png"/>
+            <wp:cNvGraphicFramePr>
+              <a:graphicFrameLocks xmlns:a="http://schemas.openxmlformats.org/drawingml/2006/main" noChangeAspect="1"/>
+            </wp:cNvGraphicFramePr>
+            <a:graphic xmlns:a="http://schemas.openxmlformats.org/drawingml/2006/main">
+              <a:graphicData uri="http://schemas.openxmlformats.org/drawingml/2006/picture">
+                <pic:pic xmlns:pic="http://schemas.openxmlformats.org/drawingml/2006/picture">
+                  <pic:nvPicPr>
+                    <pic:cNvPr id="0" name="Picture 41" descr="C:\Users\BLI ARINANDA\AppData\Local\Microsoft\Windows\INetCache\Content.Word\Hapus Supplier.png"/>
+                    <pic:cNvPicPr>
+                      <a:picLocks noChangeAspect="1" noChangeArrowheads="1"/>
+                    </pic:cNvPicPr>
+                  </pic:nvPicPr>
+                  <pic:blipFill>
+                    <a:blip r:embed="rId19">
+                      <a:extLst>
+                        <a:ext uri="{28A0092B-C50C-407E-A947-70E740481C1C}">
+                          <a14:useLocalDpi xmlns:a14="http://schemas.microsoft.com/office/drawing/2010/main" val="0"/>
+                        </a:ext>
+                      </a:extLst>
+                    </a:blip>
+                    <a:srcRect/>
+                    <a:stretch>
+                      <a:fillRect/>
+                    </a:stretch>
+                  </pic:blipFill>
+                  <pic:spPr bwMode="auto">
+                    <a:xfrm>
+                      <a:off x="0" y="0"/>
+                      <a:ext cx="2089785" cy="4061460"/>
+                    </a:xfrm>
+                    <a:prstGeom prst="rect">
+                      <a:avLst/>
+                    </a:prstGeom>
+                    <a:noFill/>
+                    <a:ln>
+                      <a:noFill/>
+                    </a:ln>
+                  </pic:spPr>
+                </pic:pic>
+              </a:graphicData>
+            </a:graphic>
+            <wp14:sizeRelH relativeFrom="page">
+              <wp14:pctWidth>0</wp14:pctWidth>
+            </wp14:sizeRelH>
+            <wp14:sizeRelV relativeFrom="page">
+              <wp14:pctHeight>0</wp14:pctHeight>
+            </wp14:sizeRelV>
+          </wp:anchor>
+        </w:drawing>
+      </w:r>
+      <w:r>
+        <w:rPr>
+          <w:rFonts w:ascii="Arial" w:hAnsi="Arial" w:cs="Arial"/>
+          <w:b/>
+          <w:lang w:val="id-ID"/>
+        </w:rPr>
+        <w:t xml:space="preserve"> </w:t>
+      </w:r>
+      <w:r>
+        <w:rPr>
+          <w:rFonts w:ascii="Arial" w:hAnsi="Arial" w:cs="Arial"/>
+          <w:b/>
+          <w:lang w:val="id-ID"/>
+        </w:rPr>
+        <w:br w:type="page"/>
+      </w:r>
       <w:bookmarkStart w:id="0" w:name="_GoBack"/>
       <w:bookmarkEnd w:id="0"/>
     </w:p>
@@ -1704,38 +2594,1489 @@
       <w:pPr>
         <w:rPr>
           <w:rFonts w:ascii="Arial" w:hAnsi="Arial" w:cs="Arial"/>
-          <w:lang w:val="id-ID"/>
-        </w:rPr>
-      </w:pPr>
-    </w:p>
-    <w:p>
-      <w:pPr>
-        <w:rPr>
-          <w:rFonts w:ascii="Arial" w:hAnsi="Arial" w:cs="Arial"/>
-          <w:lang w:val="id-ID"/>
-        </w:rPr>
-      </w:pPr>
-    </w:p>
-    <w:p>
-      <w:pPr>
-        <w:rPr>
-          <w:rFonts w:ascii="Arial" w:hAnsi="Arial" w:cs="Arial"/>
-          <w:lang w:val="id-ID"/>
-        </w:rPr>
-      </w:pPr>
-    </w:p>
-    <w:p>
-      <w:pPr>
-        <w:rPr>
-          <w:rFonts w:ascii="Arial" w:hAnsi="Arial" w:cs="Arial"/>
-          <w:lang w:val="id-ID"/>
-        </w:rPr>
-      </w:pPr>
-    </w:p>
-    <w:p>
-      <w:pPr>
-        <w:rPr>
-          <w:rFonts w:ascii="Arial" w:hAnsi="Arial" w:cs="Arial"/>
+          <w:b/>
+          <w:lang w:val="id-ID"/>
+        </w:rPr>
+      </w:pPr>
+      <w:r>
+        <w:rPr>
+          <w:rFonts w:ascii="Arial" w:hAnsi="Arial" w:cs="Arial"/>
+          <w:b/>
+          <w:lang w:val="id-ID"/>
+        </w:rPr>
+        <w:lastRenderedPageBreak/>
+        <w:t>F</w:t>
+      </w:r>
+      <w:r>
+        <w:rPr>
+          <w:rFonts w:ascii="Arial" w:hAnsi="Arial" w:cs="Arial"/>
+          <w:b/>
+          <w:lang w:val="id-ID"/>
+        </w:rPr>
+        <w:t>. Mengelola Barang</w:t>
+      </w:r>
+    </w:p>
+    <w:p>
+      <w:pPr>
+        <w:rPr>
+          <w:rFonts w:ascii="Arial" w:hAnsi="Arial" w:cs="Arial"/>
+          <w:b/>
+          <w:lang w:val="id-ID"/>
+        </w:rPr>
+      </w:pPr>
+      <w:r>
+        <w:rPr>
+          <w:rFonts w:ascii="Arial" w:hAnsi="Arial" w:cs="Arial"/>
+          <w:b/>
+          <w:lang w:val="id-ID"/>
+        </w:rPr>
+        <w:tab/>
+        <w:t>F</w:t>
+      </w:r>
+      <w:r>
+        <w:rPr>
+          <w:rFonts w:ascii="Arial" w:hAnsi="Arial" w:cs="Arial"/>
+          <w:b/>
+          <w:lang w:val="id-ID"/>
+        </w:rPr>
+        <w:t>.1 Mengelola Kategori Barang</w:t>
+      </w:r>
+    </w:p>
+    <w:p>
+      <w:pPr>
+        <w:rPr>
+          <w:rFonts w:ascii="Arial" w:hAnsi="Arial" w:cs="Arial"/>
+          <w:b/>
+          <w:lang w:val="id-ID"/>
+        </w:rPr>
+      </w:pPr>
+      <w:r>
+        <w:rPr>
+          <w:rFonts w:ascii="Arial" w:hAnsi="Arial" w:cs="Arial"/>
+          <w:b/>
+          <w:lang w:val="id-ID"/>
+        </w:rPr>
+        <w:t>a. Tampil Kategori</w:t>
+      </w:r>
+    </w:p>
+    <w:p>
+      <w:pPr>
+        <w:rPr>
+          <w:rFonts w:ascii="Arial" w:hAnsi="Arial" w:cs="Arial"/>
+          <w:b/>
+          <w:lang w:val="id-ID"/>
+        </w:rPr>
+      </w:pPr>
+    </w:p>
+    <w:p>
+      <w:pPr>
+        <w:rPr>
+          <w:rFonts w:ascii="Arial" w:hAnsi="Arial" w:cs="Arial"/>
+          <w:b/>
+          <w:lang w:val="id-ID"/>
+        </w:rPr>
+      </w:pPr>
+      <w:r>
+        <w:rPr>
+          <w:noProof/>
+        </w:rPr>
+        <w:drawing>
+          <wp:anchor distT="0" distB="0" distL="114300" distR="114300" simplePos="0" relativeHeight="251668480" behindDoc="1" locked="0" layoutInCell="1" allowOverlap="1">
+            <wp:simplePos x="0" y="0"/>
+            <wp:positionH relativeFrom="column">
+              <wp:posOffset>520</wp:posOffset>
+            </wp:positionH>
+            <wp:positionV relativeFrom="paragraph">
+              <wp:posOffset>5600</wp:posOffset>
+            </wp:positionV>
+            <wp:extent cx="5400040" cy="3930107"/>
+            <wp:effectExtent l="0" t="0" r="0" b="0"/>
+            <wp:wrapNone/>
+            <wp:docPr id="12" name="Gambar 12" descr="C:\Users\BLI ARINANDA\AppData\Local\Microsoft\Windows\INetCache\Content.Word\Tampil Kategori.png"/>
+            <wp:cNvGraphicFramePr>
+              <a:graphicFrameLocks xmlns:a="http://schemas.openxmlformats.org/drawingml/2006/main" noChangeAspect="1"/>
+            </wp:cNvGraphicFramePr>
+            <a:graphic xmlns:a="http://schemas.openxmlformats.org/drawingml/2006/main">
+              <a:graphicData uri="http://schemas.openxmlformats.org/drawingml/2006/picture">
+                <pic:pic xmlns:pic="http://schemas.openxmlformats.org/drawingml/2006/picture">
+                  <pic:nvPicPr>
+                    <pic:cNvPr id="0" name="Picture 9" descr="C:\Users\BLI ARINANDA\AppData\Local\Microsoft\Windows\INetCache\Content.Word\Tampil Kategori.png"/>
+                    <pic:cNvPicPr>
+                      <a:picLocks noChangeAspect="1" noChangeArrowheads="1"/>
+                    </pic:cNvPicPr>
+                  </pic:nvPicPr>
+                  <pic:blipFill>
+                    <a:blip r:embed="rId20">
+                      <a:extLst>
+                        <a:ext uri="{28A0092B-C50C-407E-A947-70E740481C1C}">
+                          <a14:useLocalDpi xmlns:a14="http://schemas.microsoft.com/office/drawing/2010/main" val="0"/>
+                        </a:ext>
+                      </a:extLst>
+                    </a:blip>
+                    <a:srcRect/>
+                    <a:stretch>
+                      <a:fillRect/>
+                    </a:stretch>
+                  </pic:blipFill>
+                  <pic:spPr bwMode="auto">
+                    <a:xfrm>
+                      <a:off x="0" y="0"/>
+                      <a:ext cx="5400040" cy="3930107"/>
+                    </a:xfrm>
+                    <a:prstGeom prst="rect">
+                      <a:avLst/>
+                    </a:prstGeom>
+                    <a:noFill/>
+                    <a:ln>
+                      <a:noFill/>
+                    </a:ln>
+                  </pic:spPr>
+                </pic:pic>
+              </a:graphicData>
+            </a:graphic>
+            <wp14:sizeRelH relativeFrom="page">
+              <wp14:pctWidth>0</wp14:pctWidth>
+            </wp14:sizeRelH>
+            <wp14:sizeRelV relativeFrom="page">
+              <wp14:pctHeight>0</wp14:pctHeight>
+            </wp14:sizeRelV>
+          </wp:anchor>
+        </w:drawing>
+      </w:r>
+    </w:p>
+    <w:p>
+      <w:pPr>
+        <w:rPr>
+          <w:rFonts w:ascii="Arial" w:hAnsi="Arial" w:cs="Arial"/>
+          <w:b/>
+          <w:lang w:val="id-ID"/>
+        </w:rPr>
+      </w:pPr>
+    </w:p>
+    <w:p>
+      <w:pPr>
+        <w:rPr>
+          <w:rFonts w:ascii="Arial" w:hAnsi="Arial" w:cs="Arial"/>
+          <w:b/>
+          <w:lang w:val="id-ID"/>
+        </w:rPr>
+      </w:pPr>
+    </w:p>
+    <w:p>
+      <w:pPr>
+        <w:rPr>
+          <w:rFonts w:ascii="Arial" w:hAnsi="Arial" w:cs="Arial"/>
+          <w:b/>
+          <w:lang w:val="id-ID"/>
+        </w:rPr>
+      </w:pPr>
+    </w:p>
+    <w:p>
+      <w:pPr>
+        <w:rPr>
+          <w:rFonts w:ascii="Arial" w:hAnsi="Arial" w:cs="Arial"/>
+          <w:b/>
+          <w:lang w:val="id-ID"/>
+        </w:rPr>
+      </w:pPr>
+    </w:p>
+    <w:p>
+      <w:pPr>
+        <w:rPr>
+          <w:rFonts w:ascii="Arial" w:hAnsi="Arial" w:cs="Arial"/>
+          <w:b/>
+          <w:lang w:val="id-ID"/>
+        </w:rPr>
+      </w:pPr>
+    </w:p>
+    <w:p>
+      <w:pPr>
+        <w:spacing w:before="0" w:beforeAutospacing="0" w:after="160" w:afterAutospacing="0" w:line="259" w:lineRule="auto"/>
+        <w:rPr>
+          <w:rFonts w:ascii="Arial" w:hAnsi="Arial" w:cs="Arial"/>
+          <w:b/>
+          <w:lang w:val="id-ID"/>
+        </w:rPr>
+      </w:pPr>
+      <w:r>
+        <w:rPr>
+          <w:rFonts w:ascii="Arial" w:hAnsi="Arial" w:cs="Arial"/>
+          <w:b/>
+          <w:lang w:val="id-ID"/>
+        </w:rPr>
+        <w:br w:type="page"/>
+      </w:r>
+    </w:p>
+    <w:p>
+      <w:pPr>
+        <w:rPr>
+          <w:rFonts w:ascii="Arial" w:hAnsi="Arial" w:cs="Arial"/>
+          <w:b/>
+          <w:lang w:val="id-ID"/>
+        </w:rPr>
+      </w:pPr>
+    </w:p>
+    <w:p>
+      <w:pPr>
+        <w:rPr>
+          <w:rFonts w:ascii="Arial" w:hAnsi="Arial" w:cs="Arial"/>
+          <w:b/>
+          <w:lang w:val="id-ID"/>
+        </w:rPr>
+      </w:pPr>
+      <w:r>
+        <w:rPr>
+          <w:noProof/>
+        </w:rPr>
+        <w:drawing>
+          <wp:anchor distT="0" distB="0" distL="114300" distR="114300" simplePos="0" relativeHeight="251667456" behindDoc="1" locked="0" layoutInCell="1" allowOverlap="1">
+            <wp:simplePos x="0" y="0"/>
+            <wp:positionH relativeFrom="column">
+              <wp:posOffset>1009402</wp:posOffset>
+            </wp:positionH>
+            <wp:positionV relativeFrom="paragraph">
+              <wp:posOffset>360680</wp:posOffset>
+            </wp:positionV>
+            <wp:extent cx="3907155" cy="7030085"/>
+            <wp:effectExtent l="0" t="0" r="0" b="0"/>
+            <wp:wrapNone/>
+            <wp:docPr id="11" name="Gambar 11" descr="C:\Users\BLI ARINANDA\AppData\Local\Microsoft\Windows\INetCache\Content.Word\Tambah Kategori.png"/>
+            <wp:cNvGraphicFramePr>
+              <a:graphicFrameLocks xmlns:a="http://schemas.openxmlformats.org/drawingml/2006/main" noChangeAspect="1"/>
+            </wp:cNvGraphicFramePr>
+            <a:graphic xmlns:a="http://schemas.openxmlformats.org/drawingml/2006/main">
+              <a:graphicData uri="http://schemas.openxmlformats.org/drawingml/2006/picture">
+                <pic:pic xmlns:pic="http://schemas.openxmlformats.org/drawingml/2006/picture">
+                  <pic:nvPicPr>
+                    <pic:cNvPr id="0" name="Picture 7" descr="C:\Users\BLI ARINANDA\AppData\Local\Microsoft\Windows\INetCache\Content.Word\Tambah Kategori.png"/>
+                    <pic:cNvPicPr>
+                      <a:picLocks noChangeAspect="1" noChangeArrowheads="1"/>
+                    </pic:cNvPicPr>
+                  </pic:nvPicPr>
+                  <pic:blipFill>
+                    <a:blip r:embed="rId21">
+                      <a:extLst>
+                        <a:ext uri="{28A0092B-C50C-407E-A947-70E740481C1C}">
+                          <a14:useLocalDpi xmlns:a14="http://schemas.microsoft.com/office/drawing/2010/main" val="0"/>
+                        </a:ext>
+                      </a:extLst>
+                    </a:blip>
+                    <a:srcRect/>
+                    <a:stretch>
+                      <a:fillRect/>
+                    </a:stretch>
+                  </pic:blipFill>
+                  <pic:spPr bwMode="auto">
+                    <a:xfrm>
+                      <a:off x="0" y="0"/>
+                      <a:ext cx="3907155" cy="7030085"/>
+                    </a:xfrm>
+                    <a:prstGeom prst="rect">
+                      <a:avLst/>
+                    </a:prstGeom>
+                    <a:noFill/>
+                    <a:ln>
+                      <a:noFill/>
+                    </a:ln>
+                  </pic:spPr>
+                </pic:pic>
+              </a:graphicData>
+            </a:graphic>
+            <wp14:sizeRelH relativeFrom="page">
+              <wp14:pctWidth>0</wp14:pctWidth>
+            </wp14:sizeRelH>
+            <wp14:sizeRelV relativeFrom="page">
+              <wp14:pctHeight>0</wp14:pctHeight>
+            </wp14:sizeRelV>
+          </wp:anchor>
+        </w:drawing>
+      </w:r>
+      <w:r>
+        <w:rPr>
+          <w:rFonts w:ascii="Arial" w:hAnsi="Arial" w:cs="Arial"/>
+          <w:b/>
+          <w:lang w:val="id-ID"/>
+        </w:rPr>
+        <w:t>b</w:t>
+      </w:r>
+      <w:r>
+        <w:rPr>
+          <w:rFonts w:ascii="Arial" w:hAnsi="Arial" w:cs="Arial"/>
+          <w:b/>
+          <w:lang w:val="id-ID"/>
+        </w:rPr>
+        <w:t>. Tambah Kategori</w:t>
+      </w:r>
+    </w:p>
+    <w:p>
+      <w:pPr>
+        <w:rPr>
+          <w:rFonts w:ascii="Arial" w:hAnsi="Arial" w:cs="Arial"/>
+          <w:b/>
+          <w:lang w:val="id-ID"/>
+        </w:rPr>
+      </w:pPr>
+    </w:p>
+    <w:p>
+      <w:pPr>
+        <w:rPr>
+          <w:rFonts w:ascii="Arial" w:hAnsi="Arial" w:cs="Arial"/>
+          <w:lang w:val="id-ID"/>
+        </w:rPr>
+      </w:pPr>
+    </w:p>
+    <w:p>
+      <w:pPr>
+        <w:rPr>
+          <w:rFonts w:ascii="Arial" w:hAnsi="Arial" w:cs="Arial"/>
+          <w:lang w:val="id-ID"/>
+        </w:rPr>
+      </w:pPr>
+    </w:p>
+    <w:p>
+      <w:pPr>
+        <w:rPr>
+          <w:rFonts w:ascii="Arial" w:hAnsi="Arial" w:cs="Arial"/>
+          <w:lang w:val="id-ID"/>
+        </w:rPr>
+      </w:pPr>
+    </w:p>
+    <w:p>
+      <w:pPr>
+        <w:rPr>
+          <w:rFonts w:ascii="Arial" w:hAnsi="Arial" w:cs="Arial"/>
+          <w:lang w:val="id-ID"/>
+        </w:rPr>
+      </w:pPr>
+    </w:p>
+    <w:p>
+      <w:pPr>
+        <w:rPr>
+          <w:rFonts w:ascii="Arial" w:hAnsi="Arial" w:cs="Arial"/>
+          <w:lang w:val="id-ID"/>
+        </w:rPr>
+      </w:pPr>
+    </w:p>
+    <w:p>
+      <w:pPr>
+        <w:rPr>
+          <w:rFonts w:ascii="Arial" w:hAnsi="Arial" w:cs="Arial"/>
+          <w:lang w:val="id-ID"/>
+        </w:rPr>
+      </w:pPr>
+    </w:p>
+    <w:p>
+      <w:pPr>
+        <w:rPr>
+          <w:rFonts w:ascii="Arial" w:hAnsi="Arial" w:cs="Arial"/>
+          <w:lang w:val="id-ID"/>
+        </w:rPr>
+      </w:pPr>
+    </w:p>
+    <w:p>
+      <w:pPr>
+        <w:rPr>
+          <w:rFonts w:ascii="Arial" w:hAnsi="Arial" w:cs="Arial"/>
+          <w:lang w:val="id-ID"/>
+        </w:rPr>
+      </w:pPr>
+    </w:p>
+    <w:p>
+      <w:pPr>
+        <w:rPr>
+          <w:rFonts w:ascii="Arial" w:hAnsi="Arial" w:cs="Arial"/>
+          <w:lang w:val="id-ID"/>
+        </w:rPr>
+      </w:pPr>
+    </w:p>
+    <w:p>
+      <w:pPr>
+        <w:rPr>
+          <w:rFonts w:ascii="Arial" w:hAnsi="Arial" w:cs="Arial"/>
+          <w:lang w:val="id-ID"/>
+        </w:rPr>
+      </w:pPr>
+    </w:p>
+    <w:p>
+      <w:pPr>
+        <w:rPr>
+          <w:rFonts w:ascii="Arial" w:hAnsi="Arial" w:cs="Arial"/>
+          <w:lang w:val="id-ID"/>
+        </w:rPr>
+      </w:pPr>
+    </w:p>
+    <w:p>
+      <w:pPr>
+        <w:rPr>
+          <w:rFonts w:ascii="Arial" w:hAnsi="Arial" w:cs="Arial"/>
+          <w:lang w:val="id-ID"/>
+        </w:rPr>
+      </w:pPr>
+    </w:p>
+    <w:p>
+      <w:pPr>
+        <w:rPr>
+          <w:rFonts w:ascii="Arial" w:hAnsi="Arial" w:cs="Arial"/>
+          <w:lang w:val="id-ID"/>
+        </w:rPr>
+      </w:pPr>
+    </w:p>
+    <w:p>
+      <w:pPr>
+        <w:rPr>
+          <w:rFonts w:ascii="Arial" w:hAnsi="Arial" w:cs="Arial"/>
+          <w:lang w:val="id-ID"/>
+        </w:rPr>
+      </w:pPr>
+    </w:p>
+    <w:p>
+      <w:pPr>
+        <w:ind w:firstLine="720"/>
+        <w:rPr>
+          <w:rFonts w:ascii="Arial" w:hAnsi="Arial" w:cs="Arial"/>
+          <w:lang w:val="id-ID"/>
+        </w:rPr>
+      </w:pPr>
+    </w:p>
+    <w:p>
+      <w:pPr>
+        <w:rPr>
+          <w:rFonts w:ascii="Arial" w:hAnsi="Arial" w:cs="Arial"/>
+          <w:lang w:val="id-ID"/>
+        </w:rPr>
+      </w:pPr>
+    </w:p>
+    <w:p>
+      <w:pPr>
+        <w:rPr>
+          <w:rFonts w:ascii="Arial" w:hAnsi="Arial" w:cs="Arial"/>
+          <w:lang w:val="id-ID"/>
+        </w:rPr>
+      </w:pPr>
+    </w:p>
+    <w:p>
+      <w:pPr>
+        <w:rPr>
+          <w:rFonts w:ascii="Arial" w:hAnsi="Arial" w:cs="Arial"/>
+          <w:lang w:val="id-ID"/>
+        </w:rPr>
+      </w:pPr>
+    </w:p>
+    <w:p>
+      <w:pPr>
+        <w:spacing w:before="0" w:beforeAutospacing="0" w:after="160" w:afterAutospacing="0" w:line="259" w:lineRule="auto"/>
+        <w:rPr>
+          <w:rFonts w:ascii="Arial" w:hAnsi="Arial" w:cs="Arial"/>
+          <w:lang w:val="id-ID"/>
+        </w:rPr>
+      </w:pPr>
+      <w:r>
+        <w:rPr>
+          <w:rFonts w:ascii="Arial" w:hAnsi="Arial" w:cs="Arial"/>
+          <w:lang w:val="id-ID"/>
+        </w:rPr>
+        <w:br w:type="page"/>
+      </w:r>
+    </w:p>
+    <w:p>
+      <w:pPr>
+        <w:rPr>
+          <w:rFonts w:ascii="Arial" w:hAnsi="Arial" w:cs="Arial"/>
+          <w:b/>
+          <w:lang w:val="id-ID"/>
+        </w:rPr>
+      </w:pPr>
+      <w:r>
+        <w:rPr>
+          <w:rFonts w:ascii="Arial" w:hAnsi="Arial" w:cs="Arial"/>
+          <w:b/>
+          <w:lang w:val="id-ID"/>
+        </w:rPr>
+        <w:lastRenderedPageBreak/>
+        <w:t>c. Ubah Kategori</w:t>
+      </w:r>
+    </w:p>
+    <w:p>
+      <w:pPr>
+        <w:rPr>
+          <w:rFonts w:ascii="Arial" w:hAnsi="Arial" w:cs="Arial"/>
+          <w:b/>
+          <w:lang w:val="id-ID"/>
+        </w:rPr>
+      </w:pPr>
+      <w:r>
+        <w:rPr>
+          <w:noProof/>
+        </w:rPr>
+        <w:drawing>
+          <wp:anchor distT="0" distB="0" distL="114300" distR="114300" simplePos="0" relativeHeight="251669504" behindDoc="1" locked="0" layoutInCell="1" allowOverlap="1">
+            <wp:simplePos x="0" y="0"/>
+            <wp:positionH relativeFrom="column">
+              <wp:posOffset>1128675</wp:posOffset>
+            </wp:positionH>
+            <wp:positionV relativeFrom="paragraph">
+              <wp:posOffset>39791</wp:posOffset>
+            </wp:positionV>
+            <wp:extent cx="3182620" cy="4975860"/>
+            <wp:effectExtent l="0" t="0" r="0" b="0"/>
+            <wp:wrapNone/>
+            <wp:docPr id="13" name="Gambar 13" descr="C:\Users\BLI ARINANDA\AppData\Local\Microsoft\Windows\INetCache\Content.Word\Ubah Kategori.png"/>
+            <wp:cNvGraphicFramePr>
+              <a:graphicFrameLocks xmlns:a="http://schemas.openxmlformats.org/drawingml/2006/main" noChangeAspect="1"/>
+            </wp:cNvGraphicFramePr>
+            <a:graphic xmlns:a="http://schemas.openxmlformats.org/drawingml/2006/main">
+              <a:graphicData uri="http://schemas.openxmlformats.org/drawingml/2006/picture">
+                <pic:pic xmlns:pic="http://schemas.openxmlformats.org/drawingml/2006/picture">
+                  <pic:nvPicPr>
+                    <pic:cNvPr id="0" name="Picture 11" descr="C:\Users\BLI ARINANDA\AppData\Local\Microsoft\Windows\INetCache\Content.Word\Ubah Kategori.png"/>
+                    <pic:cNvPicPr>
+                      <a:picLocks noChangeAspect="1" noChangeArrowheads="1"/>
+                    </pic:cNvPicPr>
+                  </pic:nvPicPr>
+                  <pic:blipFill>
+                    <a:blip r:embed="rId22">
+                      <a:extLst>
+                        <a:ext uri="{28A0092B-C50C-407E-A947-70E740481C1C}">
+                          <a14:useLocalDpi xmlns:a14="http://schemas.microsoft.com/office/drawing/2010/main" val="0"/>
+                        </a:ext>
+                      </a:extLst>
+                    </a:blip>
+                    <a:srcRect/>
+                    <a:stretch>
+                      <a:fillRect/>
+                    </a:stretch>
+                  </pic:blipFill>
+                  <pic:spPr bwMode="auto">
+                    <a:xfrm>
+                      <a:off x="0" y="0"/>
+                      <a:ext cx="3182620" cy="4975860"/>
+                    </a:xfrm>
+                    <a:prstGeom prst="rect">
+                      <a:avLst/>
+                    </a:prstGeom>
+                    <a:noFill/>
+                    <a:ln>
+                      <a:noFill/>
+                    </a:ln>
+                  </pic:spPr>
+                </pic:pic>
+              </a:graphicData>
+            </a:graphic>
+            <wp14:sizeRelH relativeFrom="page">
+              <wp14:pctWidth>0</wp14:pctWidth>
+            </wp14:sizeRelH>
+            <wp14:sizeRelV relativeFrom="page">
+              <wp14:pctHeight>0</wp14:pctHeight>
+            </wp14:sizeRelV>
+          </wp:anchor>
+        </w:drawing>
+      </w:r>
+    </w:p>
+    <w:p>
+      <w:pPr>
+        <w:rPr>
+          <w:rFonts w:ascii="Arial" w:hAnsi="Arial" w:cs="Arial"/>
+          <w:lang w:val="id-ID"/>
+        </w:rPr>
+      </w:pPr>
+    </w:p>
+    <w:p>
+      <w:pPr>
+        <w:rPr>
+          <w:rFonts w:ascii="Arial" w:hAnsi="Arial" w:cs="Arial"/>
+          <w:lang w:val="id-ID"/>
+        </w:rPr>
+      </w:pPr>
+    </w:p>
+    <w:p>
+      <w:pPr>
+        <w:rPr>
+          <w:rFonts w:ascii="Arial" w:hAnsi="Arial" w:cs="Arial"/>
+          <w:lang w:val="id-ID"/>
+        </w:rPr>
+      </w:pPr>
+    </w:p>
+    <w:p>
+      <w:pPr>
+        <w:rPr>
+          <w:rFonts w:ascii="Arial" w:hAnsi="Arial" w:cs="Arial"/>
+          <w:lang w:val="id-ID"/>
+        </w:rPr>
+      </w:pPr>
+    </w:p>
+    <w:p>
+      <w:pPr>
+        <w:rPr>
+          <w:rFonts w:ascii="Arial" w:hAnsi="Arial" w:cs="Arial"/>
+          <w:lang w:val="id-ID"/>
+        </w:rPr>
+      </w:pPr>
+    </w:p>
+    <w:p>
+      <w:pPr>
+        <w:rPr>
+          <w:rFonts w:ascii="Arial" w:hAnsi="Arial" w:cs="Arial"/>
+          <w:lang w:val="id-ID"/>
+        </w:rPr>
+      </w:pPr>
+    </w:p>
+    <w:p>
+      <w:pPr>
+        <w:rPr>
+          <w:rFonts w:ascii="Arial" w:hAnsi="Arial" w:cs="Arial"/>
+          <w:lang w:val="id-ID"/>
+        </w:rPr>
+      </w:pPr>
+    </w:p>
+    <w:p>
+      <w:pPr>
+        <w:rPr>
+          <w:rFonts w:ascii="Arial" w:hAnsi="Arial" w:cs="Arial"/>
+          <w:lang w:val="id-ID"/>
+        </w:rPr>
+      </w:pPr>
+    </w:p>
+    <w:p>
+      <w:pPr>
+        <w:rPr>
+          <w:rFonts w:ascii="Arial" w:hAnsi="Arial" w:cs="Arial"/>
+          <w:lang w:val="id-ID"/>
+        </w:rPr>
+      </w:pPr>
+    </w:p>
+    <w:p>
+      <w:pPr>
+        <w:rPr>
+          <w:rFonts w:ascii="Arial" w:hAnsi="Arial" w:cs="Arial"/>
+          <w:lang w:val="id-ID"/>
+        </w:rPr>
+      </w:pPr>
+    </w:p>
+    <w:p>
+      <w:pPr>
+        <w:rPr>
+          <w:rFonts w:ascii="Arial" w:hAnsi="Arial" w:cs="Arial"/>
+          <w:lang w:val="id-ID"/>
+        </w:rPr>
+      </w:pPr>
+    </w:p>
+    <w:p>
+      <w:pPr>
+        <w:rPr>
+          <w:rFonts w:ascii="Arial" w:hAnsi="Arial" w:cs="Arial"/>
+          <w:lang w:val="id-ID"/>
+        </w:rPr>
+      </w:pPr>
+    </w:p>
+    <w:p>
+      <w:pPr>
+        <w:rPr>
+          <w:rFonts w:ascii="Arial" w:hAnsi="Arial" w:cs="Arial"/>
+          <w:lang w:val="id-ID"/>
+        </w:rPr>
+      </w:pPr>
+    </w:p>
+    <w:p>
+      <w:pPr>
+        <w:rPr>
+          <w:rFonts w:ascii="Arial" w:hAnsi="Arial" w:cs="Arial"/>
+          <w:lang w:val="id-ID"/>
+        </w:rPr>
+      </w:pPr>
+    </w:p>
+    <w:p>
+      <w:pPr>
+        <w:ind w:firstLine="720"/>
+        <w:rPr>
+          <w:rFonts w:ascii="Arial" w:hAnsi="Arial" w:cs="Arial"/>
+          <w:lang w:val="id-ID"/>
+        </w:rPr>
+      </w:pPr>
+    </w:p>
+    <w:p>
+      <w:pPr>
+        <w:rPr>
+          <w:rFonts w:ascii="Arial" w:hAnsi="Arial" w:cs="Arial"/>
+          <w:lang w:val="id-ID"/>
+        </w:rPr>
+      </w:pPr>
+    </w:p>
+    <w:p>
+      <w:pPr>
+        <w:rPr>
+          <w:rFonts w:ascii="Arial" w:hAnsi="Arial" w:cs="Arial"/>
+          <w:lang w:val="id-ID"/>
+        </w:rPr>
+      </w:pPr>
+    </w:p>
+    <w:p>
+      <w:pPr>
+        <w:rPr>
+          <w:rFonts w:ascii="Arial" w:hAnsi="Arial" w:cs="Arial"/>
+          <w:lang w:val="id-ID"/>
+        </w:rPr>
+      </w:pPr>
+    </w:p>
+    <w:p>
+      <w:pPr>
+        <w:rPr>
+          <w:rFonts w:ascii="Arial" w:hAnsi="Arial" w:cs="Arial"/>
+          <w:lang w:val="id-ID"/>
+        </w:rPr>
+      </w:pPr>
+    </w:p>
+    <w:p>
+      <w:pPr>
+        <w:rPr>
+          <w:rFonts w:ascii="Arial" w:hAnsi="Arial" w:cs="Arial"/>
+          <w:lang w:val="id-ID"/>
+        </w:rPr>
+      </w:pPr>
+    </w:p>
+    <w:p>
+      <w:pPr>
+        <w:rPr>
+          <w:rFonts w:ascii="Arial" w:hAnsi="Arial" w:cs="Arial"/>
+          <w:lang w:val="id-ID"/>
+        </w:rPr>
+      </w:pPr>
+    </w:p>
+    <w:p>
+      <w:pPr>
+        <w:rPr>
+          <w:rFonts w:ascii="Arial" w:hAnsi="Arial" w:cs="Arial"/>
+          <w:b/>
+          <w:lang w:val="id-ID"/>
+        </w:rPr>
+      </w:pPr>
+      <w:r>
+        <w:rPr>
+          <w:rFonts w:ascii="Arial" w:hAnsi="Arial" w:cs="Arial"/>
+          <w:b/>
+          <w:lang w:val="id-ID"/>
+        </w:rPr>
+        <w:lastRenderedPageBreak/>
+        <w:t>d. Hapus Kategori</w:t>
+      </w:r>
+    </w:p>
+    <w:p>
+      <w:pPr>
+        <w:rPr>
+          <w:rFonts w:ascii="Arial" w:hAnsi="Arial" w:cs="Arial"/>
+          <w:b/>
+          <w:lang w:val="id-ID"/>
+        </w:rPr>
+      </w:pPr>
+    </w:p>
+    <w:p>
+      <w:pPr>
+        <w:rPr>
+          <w:rFonts w:ascii="Arial" w:hAnsi="Arial" w:cs="Arial"/>
+          <w:lang w:val="id-ID"/>
+        </w:rPr>
+      </w:pPr>
+      <w:r>
+        <w:rPr>
+          <w:noProof/>
+        </w:rPr>
+        <w:drawing>
+          <wp:anchor distT="0" distB="0" distL="114300" distR="114300" simplePos="0" relativeHeight="251670528" behindDoc="1" locked="0" layoutInCell="1" allowOverlap="1">
+            <wp:simplePos x="0" y="0"/>
+            <wp:positionH relativeFrom="column">
+              <wp:posOffset>1448790</wp:posOffset>
+            </wp:positionH>
+            <wp:positionV relativeFrom="paragraph">
+              <wp:posOffset>101823</wp:posOffset>
+            </wp:positionV>
+            <wp:extent cx="2647950" cy="5355590"/>
+            <wp:effectExtent l="0" t="0" r="0" b="0"/>
+            <wp:wrapNone/>
+            <wp:docPr id="15" name="Gambar 15" descr="C:\Users\BLI ARINANDA\AppData\Local\Microsoft\Windows\INetCache\Content.Word\Hapus Kategori.png"/>
+            <wp:cNvGraphicFramePr>
+              <a:graphicFrameLocks xmlns:a="http://schemas.openxmlformats.org/drawingml/2006/main" noChangeAspect="1"/>
+            </wp:cNvGraphicFramePr>
+            <a:graphic xmlns:a="http://schemas.openxmlformats.org/drawingml/2006/main">
+              <a:graphicData uri="http://schemas.openxmlformats.org/drawingml/2006/picture">
+                <pic:pic xmlns:pic="http://schemas.openxmlformats.org/drawingml/2006/picture">
+                  <pic:nvPicPr>
+                    <pic:cNvPr id="0" name="Picture 15" descr="C:\Users\BLI ARINANDA\AppData\Local\Microsoft\Windows\INetCache\Content.Word\Hapus Kategori.png"/>
+                    <pic:cNvPicPr>
+                      <a:picLocks noChangeAspect="1" noChangeArrowheads="1"/>
+                    </pic:cNvPicPr>
+                  </pic:nvPicPr>
+                  <pic:blipFill>
+                    <a:blip r:embed="rId23">
+                      <a:extLst>
+                        <a:ext uri="{28A0092B-C50C-407E-A947-70E740481C1C}">
+                          <a14:useLocalDpi xmlns:a14="http://schemas.microsoft.com/office/drawing/2010/main" val="0"/>
+                        </a:ext>
+                      </a:extLst>
+                    </a:blip>
+                    <a:srcRect/>
+                    <a:stretch>
+                      <a:fillRect/>
+                    </a:stretch>
+                  </pic:blipFill>
+                  <pic:spPr bwMode="auto">
+                    <a:xfrm>
+                      <a:off x="0" y="0"/>
+                      <a:ext cx="2647950" cy="5355590"/>
+                    </a:xfrm>
+                    <a:prstGeom prst="rect">
+                      <a:avLst/>
+                    </a:prstGeom>
+                    <a:noFill/>
+                    <a:ln>
+                      <a:noFill/>
+                    </a:ln>
+                  </pic:spPr>
+                </pic:pic>
+              </a:graphicData>
+            </a:graphic>
+            <wp14:sizeRelH relativeFrom="page">
+              <wp14:pctWidth>0</wp14:pctWidth>
+            </wp14:sizeRelH>
+            <wp14:sizeRelV relativeFrom="page">
+              <wp14:pctHeight>0</wp14:pctHeight>
+            </wp14:sizeRelV>
+          </wp:anchor>
+        </w:drawing>
+      </w:r>
+    </w:p>
+    <w:p>
+      <w:pPr>
+        <w:rPr>
+          <w:rFonts w:ascii="Arial" w:hAnsi="Arial" w:cs="Arial"/>
+          <w:lang w:val="id-ID"/>
+        </w:rPr>
+      </w:pPr>
+    </w:p>
+    <w:p>
+      <w:pPr>
+        <w:rPr>
+          <w:rFonts w:ascii="Arial" w:hAnsi="Arial" w:cs="Arial"/>
+          <w:lang w:val="id-ID"/>
+        </w:rPr>
+      </w:pPr>
+    </w:p>
+    <w:p>
+      <w:pPr>
+        <w:rPr>
+          <w:rFonts w:ascii="Arial" w:hAnsi="Arial" w:cs="Arial"/>
+          <w:lang w:val="id-ID"/>
+        </w:rPr>
+      </w:pPr>
+    </w:p>
+    <w:p>
+      <w:pPr>
+        <w:rPr>
+          <w:rFonts w:ascii="Arial" w:hAnsi="Arial" w:cs="Arial"/>
+          <w:lang w:val="id-ID"/>
+        </w:rPr>
+      </w:pPr>
+    </w:p>
+    <w:p>
+      <w:pPr>
+        <w:rPr>
+          <w:rFonts w:ascii="Arial" w:hAnsi="Arial" w:cs="Arial"/>
+          <w:lang w:val="id-ID"/>
+        </w:rPr>
+      </w:pPr>
+    </w:p>
+    <w:p>
+      <w:pPr>
+        <w:rPr>
+          <w:rFonts w:ascii="Arial" w:hAnsi="Arial" w:cs="Arial"/>
+          <w:lang w:val="id-ID"/>
+        </w:rPr>
+      </w:pPr>
+    </w:p>
+    <w:p>
+      <w:pPr>
+        <w:rPr>
+          <w:rFonts w:ascii="Arial" w:hAnsi="Arial" w:cs="Arial"/>
+          <w:lang w:val="id-ID"/>
+        </w:rPr>
+      </w:pPr>
+    </w:p>
+    <w:p>
+      <w:pPr>
+        <w:rPr>
+          <w:rFonts w:ascii="Arial" w:hAnsi="Arial" w:cs="Arial"/>
+          <w:lang w:val="id-ID"/>
+        </w:rPr>
+      </w:pPr>
+    </w:p>
+    <w:p>
+      <w:pPr>
+        <w:rPr>
+          <w:rFonts w:ascii="Arial" w:hAnsi="Arial" w:cs="Arial"/>
+          <w:lang w:val="id-ID"/>
+        </w:rPr>
+      </w:pPr>
+    </w:p>
+    <w:p>
+      <w:pPr>
+        <w:ind w:firstLine="720"/>
+        <w:rPr>
+          <w:rFonts w:ascii="Arial" w:hAnsi="Arial" w:cs="Arial"/>
+          <w:lang w:val="id-ID"/>
+        </w:rPr>
+      </w:pPr>
+    </w:p>
+    <w:p>
+      <w:pPr>
+        <w:rPr>
+          <w:rFonts w:ascii="Arial" w:hAnsi="Arial" w:cs="Arial"/>
+          <w:lang w:val="id-ID"/>
+        </w:rPr>
+      </w:pPr>
+    </w:p>
+    <w:p>
+      <w:pPr>
+        <w:rPr>
+          <w:rFonts w:ascii="Arial" w:hAnsi="Arial" w:cs="Arial"/>
+          <w:lang w:val="id-ID"/>
+        </w:rPr>
+      </w:pPr>
+    </w:p>
+    <w:p>
+      <w:pPr>
+        <w:rPr>
+          <w:rFonts w:ascii="Arial" w:hAnsi="Arial" w:cs="Arial"/>
+          <w:lang w:val="id-ID"/>
+        </w:rPr>
+      </w:pPr>
+    </w:p>
+    <w:p>
+      <w:pPr>
+        <w:rPr>
+          <w:rFonts w:ascii="Arial" w:hAnsi="Arial" w:cs="Arial"/>
+          <w:lang w:val="id-ID"/>
+        </w:rPr>
+      </w:pPr>
+    </w:p>
+    <w:p>
+      <w:pPr>
+        <w:rPr>
+          <w:rFonts w:ascii="Arial" w:hAnsi="Arial" w:cs="Arial"/>
+          <w:lang w:val="id-ID"/>
+        </w:rPr>
+      </w:pPr>
+    </w:p>
+    <w:p>
+      <w:pPr>
+        <w:rPr>
+          <w:rFonts w:ascii="Arial" w:hAnsi="Arial" w:cs="Arial"/>
+          <w:lang w:val="id-ID"/>
+        </w:rPr>
+      </w:pPr>
+    </w:p>
+    <w:p>
+      <w:pPr>
+        <w:rPr>
+          <w:rFonts w:ascii="Arial" w:hAnsi="Arial" w:cs="Arial"/>
+          <w:lang w:val="id-ID"/>
+        </w:rPr>
+      </w:pPr>
+    </w:p>
+    <w:p>
+      <w:pPr>
+        <w:rPr>
+          <w:rFonts w:ascii="Arial" w:hAnsi="Arial" w:cs="Arial"/>
+          <w:lang w:val="id-ID"/>
+        </w:rPr>
+      </w:pPr>
+    </w:p>
+    <w:p>
+      <w:pPr>
+        <w:rPr>
+          <w:rFonts w:ascii="Arial" w:hAnsi="Arial" w:cs="Arial"/>
+          <w:lang w:val="id-ID"/>
+        </w:rPr>
+      </w:pPr>
+    </w:p>
+    <w:p>
+      <w:pPr>
+        <w:rPr>
+          <w:rFonts w:ascii="Arial" w:hAnsi="Arial" w:cs="Arial"/>
+          <w:lang w:val="id-ID"/>
+        </w:rPr>
+      </w:pPr>
+    </w:p>
+    <w:p>
+      <w:pPr>
+        <w:rPr>
+          <w:rFonts w:ascii="Arial" w:hAnsi="Arial" w:cs="Arial"/>
+          <w:b/>
+          <w:lang w:val="id-ID"/>
+        </w:rPr>
+      </w:pPr>
+      <w:r>
+        <w:rPr>
+          <w:rFonts w:ascii="Arial" w:hAnsi="Arial" w:cs="Arial"/>
+          <w:b/>
+          <w:lang w:val="id-ID"/>
+        </w:rPr>
+        <w:lastRenderedPageBreak/>
+        <w:t>F</w:t>
+      </w:r>
+      <w:r>
+        <w:rPr>
+          <w:rFonts w:ascii="Arial" w:hAnsi="Arial" w:cs="Arial"/>
+          <w:b/>
+          <w:lang w:val="id-ID"/>
+        </w:rPr>
+        <w:t>.2 Mengelola Barang</w:t>
+      </w:r>
+    </w:p>
+    <w:p>
+      <w:pPr>
+        <w:rPr>
+          <w:rFonts w:ascii="Arial" w:hAnsi="Arial" w:cs="Arial"/>
+          <w:b/>
+          <w:lang w:val="id-ID"/>
+        </w:rPr>
+      </w:pPr>
+      <w:r>
+        <w:rPr>
+          <w:rFonts w:ascii="Arial" w:hAnsi="Arial" w:cs="Arial"/>
+          <w:b/>
+          <w:lang w:val="id-ID"/>
+        </w:rPr>
+        <w:t>a. Tampil Barang</w:t>
+      </w:r>
+    </w:p>
+    <w:p>
+      <w:pPr>
+        <w:spacing w:before="0" w:beforeAutospacing="0" w:after="160" w:afterAutospacing="0" w:line="259" w:lineRule="auto"/>
+        <w:rPr>
+          <w:rFonts w:ascii="Arial" w:hAnsi="Arial" w:cs="Arial"/>
+          <w:b/>
+          <w:lang w:val="id-ID"/>
+        </w:rPr>
+      </w:pPr>
+      <w:r>
+        <w:rPr>
+          <w:noProof/>
+        </w:rPr>
+        <w:drawing>
+          <wp:anchor distT="0" distB="0" distL="114300" distR="114300" simplePos="0" relativeHeight="251671552" behindDoc="1" locked="0" layoutInCell="1" allowOverlap="1">
+            <wp:simplePos x="0" y="0"/>
+            <wp:positionH relativeFrom="column">
+              <wp:posOffset>520</wp:posOffset>
+            </wp:positionH>
+            <wp:positionV relativeFrom="paragraph">
+              <wp:posOffset>-4701</wp:posOffset>
+            </wp:positionV>
+            <wp:extent cx="5355590" cy="4286885"/>
+            <wp:effectExtent l="0" t="0" r="0" b="0"/>
+            <wp:wrapNone/>
+            <wp:docPr id="17" name="Gambar 17" descr="C:\Users\BLI ARINANDA\AppData\Local\Microsoft\Windows\INetCache\Content.Word\Tampil Barang.png"/>
+            <wp:cNvGraphicFramePr>
+              <a:graphicFrameLocks xmlns:a="http://schemas.openxmlformats.org/drawingml/2006/main" noChangeAspect="1"/>
+            </wp:cNvGraphicFramePr>
+            <a:graphic xmlns:a="http://schemas.openxmlformats.org/drawingml/2006/main">
+              <a:graphicData uri="http://schemas.openxmlformats.org/drawingml/2006/picture">
+                <pic:pic xmlns:pic="http://schemas.openxmlformats.org/drawingml/2006/picture">
+                  <pic:nvPicPr>
+                    <pic:cNvPr id="0" name="Picture 19" descr="C:\Users\BLI ARINANDA\AppData\Local\Microsoft\Windows\INetCache\Content.Word\Tampil Barang.png"/>
+                    <pic:cNvPicPr>
+                      <a:picLocks noChangeAspect="1" noChangeArrowheads="1"/>
+                    </pic:cNvPicPr>
+                  </pic:nvPicPr>
+                  <pic:blipFill>
+                    <a:blip r:embed="rId24">
+                      <a:extLst>
+                        <a:ext uri="{28A0092B-C50C-407E-A947-70E740481C1C}">
+                          <a14:useLocalDpi xmlns:a14="http://schemas.microsoft.com/office/drawing/2010/main" val="0"/>
+                        </a:ext>
+                      </a:extLst>
+                    </a:blip>
+                    <a:srcRect/>
+                    <a:stretch>
+                      <a:fillRect/>
+                    </a:stretch>
+                  </pic:blipFill>
+                  <pic:spPr bwMode="auto">
+                    <a:xfrm>
+                      <a:off x="0" y="0"/>
+                      <a:ext cx="5355590" cy="4286885"/>
+                    </a:xfrm>
+                    <a:prstGeom prst="rect">
+                      <a:avLst/>
+                    </a:prstGeom>
+                    <a:noFill/>
+                    <a:ln>
+                      <a:noFill/>
+                    </a:ln>
+                  </pic:spPr>
+                </pic:pic>
+              </a:graphicData>
+            </a:graphic>
+            <wp14:sizeRelH relativeFrom="page">
+              <wp14:pctWidth>0</wp14:pctWidth>
+            </wp14:sizeRelH>
+            <wp14:sizeRelV relativeFrom="page">
+              <wp14:pctHeight>0</wp14:pctHeight>
+            </wp14:sizeRelV>
+          </wp:anchor>
+        </w:drawing>
+      </w:r>
+      <w:r>
+        <w:rPr>
+          <w:rFonts w:ascii="Arial" w:hAnsi="Arial" w:cs="Arial"/>
+          <w:b/>
+          <w:lang w:val="id-ID"/>
+        </w:rPr>
+        <w:t xml:space="preserve"> </w:t>
+      </w:r>
+      <w:r>
+        <w:rPr>
+          <w:rFonts w:ascii="Arial" w:hAnsi="Arial" w:cs="Arial"/>
+          <w:b/>
+          <w:lang w:val="id-ID"/>
+        </w:rPr>
+        <w:br w:type="page"/>
+      </w:r>
+    </w:p>
+    <w:p>
+      <w:pPr>
+        <w:rPr>
+          <w:rFonts w:ascii="Arial" w:hAnsi="Arial" w:cs="Arial"/>
+          <w:b/>
+          <w:lang w:val="id-ID"/>
+        </w:rPr>
+      </w:pPr>
+      <w:r>
+        <w:rPr>
+          <w:noProof/>
+        </w:rPr>
+        <w:lastRenderedPageBreak/>
+        <w:drawing>
+          <wp:anchor distT="0" distB="0" distL="114300" distR="114300" simplePos="0" relativeHeight="251673600" behindDoc="1" locked="0" layoutInCell="1" allowOverlap="1">
+            <wp:simplePos x="0" y="0"/>
+            <wp:positionH relativeFrom="column">
+              <wp:posOffset>819397</wp:posOffset>
+            </wp:positionH>
+            <wp:positionV relativeFrom="paragraph">
+              <wp:posOffset>368300</wp:posOffset>
+            </wp:positionV>
+            <wp:extent cx="3907155" cy="8015605"/>
+            <wp:effectExtent l="0" t="0" r="0" b="0"/>
+            <wp:wrapNone/>
+            <wp:docPr id="18" name="Gambar 18" descr="C:\Users\BLI ARINANDA\AppData\Local\Microsoft\Windows\INetCache\Content.Word\Tambah Barang.png"/>
+            <wp:cNvGraphicFramePr>
+              <a:graphicFrameLocks xmlns:a="http://schemas.openxmlformats.org/drawingml/2006/main" noChangeAspect="1"/>
+            </wp:cNvGraphicFramePr>
+            <a:graphic xmlns:a="http://schemas.openxmlformats.org/drawingml/2006/main">
+              <a:graphicData uri="http://schemas.openxmlformats.org/drawingml/2006/picture">
+                <pic:pic xmlns:pic="http://schemas.openxmlformats.org/drawingml/2006/picture">
+                  <pic:nvPicPr>
+                    <pic:cNvPr id="0" name="Picture 21" descr="C:\Users\BLI ARINANDA\AppData\Local\Microsoft\Windows\INetCache\Content.Word\Tambah Barang.png"/>
+                    <pic:cNvPicPr>
+                      <a:picLocks noChangeAspect="1" noChangeArrowheads="1"/>
+                    </pic:cNvPicPr>
+                  </pic:nvPicPr>
+                  <pic:blipFill>
+                    <a:blip r:embed="rId25">
+                      <a:extLst>
+                        <a:ext uri="{28A0092B-C50C-407E-A947-70E740481C1C}">
+                          <a14:useLocalDpi xmlns:a14="http://schemas.microsoft.com/office/drawing/2010/main" val="0"/>
+                        </a:ext>
+                      </a:extLst>
+                    </a:blip>
+                    <a:srcRect/>
+                    <a:stretch>
+                      <a:fillRect/>
+                    </a:stretch>
+                  </pic:blipFill>
+                  <pic:spPr bwMode="auto">
+                    <a:xfrm>
+                      <a:off x="0" y="0"/>
+                      <a:ext cx="3907155" cy="8015605"/>
+                    </a:xfrm>
+                    <a:prstGeom prst="rect">
+                      <a:avLst/>
+                    </a:prstGeom>
+                    <a:noFill/>
+                    <a:ln>
+                      <a:noFill/>
+                    </a:ln>
+                  </pic:spPr>
+                </pic:pic>
+              </a:graphicData>
+            </a:graphic>
+            <wp14:sizeRelH relativeFrom="page">
+              <wp14:pctWidth>0</wp14:pctWidth>
+            </wp14:sizeRelH>
+            <wp14:sizeRelV relativeFrom="page">
+              <wp14:pctHeight>0</wp14:pctHeight>
+            </wp14:sizeRelV>
+          </wp:anchor>
+        </w:drawing>
+      </w:r>
+      <w:r>
+        <w:rPr>
+          <w:rFonts w:ascii="Arial" w:hAnsi="Arial" w:cs="Arial"/>
+          <w:b/>
+          <w:lang w:val="id-ID"/>
+        </w:rPr>
+        <w:t>b. Tambah Barang</w:t>
+      </w:r>
+      <w:r>
+        <w:rPr>
+          <w:rFonts w:ascii="Arial" w:hAnsi="Arial" w:cs="Arial"/>
+          <w:b/>
+          <w:lang w:val="id-ID"/>
+        </w:rPr>
+        <w:t xml:space="preserve"> </w:t>
+      </w:r>
+    </w:p>
+    <w:p>
+      <w:pPr>
+        <w:rPr>
+          <w:rFonts w:ascii="Arial" w:hAnsi="Arial" w:cs="Arial"/>
+          <w:b/>
+          <w:lang w:val="id-ID"/>
+        </w:rPr>
+      </w:pPr>
+      <w:r>
+        <w:rPr>
+          <w:rFonts w:ascii="Arial" w:hAnsi="Arial" w:cs="Arial"/>
+          <w:b/>
+          <w:lang w:val="id-ID"/>
+        </w:rPr>
+        <w:t xml:space="preserve"> </w:t>
+      </w:r>
+      <w:r>
+        <w:rPr>
+          <w:rFonts w:ascii="Arial" w:hAnsi="Arial" w:cs="Arial"/>
+          <w:b/>
+          <w:lang w:val="id-ID"/>
+        </w:rPr>
+        <w:br w:type="page"/>
+      </w:r>
+    </w:p>
+    <w:p>
+      <w:pPr>
+        <w:rPr>
+          <w:rFonts w:ascii="Arial" w:hAnsi="Arial" w:cs="Arial"/>
+          <w:b/>
+          <w:lang w:val="id-ID"/>
+        </w:rPr>
+      </w:pPr>
+      <w:r>
+        <w:rPr>
+          <w:rFonts w:ascii="Arial" w:hAnsi="Arial" w:cs="Arial"/>
+          <w:b/>
+          <w:lang w:val="id-ID"/>
+        </w:rPr>
+        <w:lastRenderedPageBreak/>
+        <w:t>c. Ubah Barang</w:t>
+      </w:r>
+    </w:p>
+    <w:p>
+      <w:pPr>
+        <w:spacing w:before="0" w:beforeAutospacing="0" w:after="160" w:afterAutospacing="0" w:line="259" w:lineRule="auto"/>
+        <w:rPr>
+          <w:rFonts w:ascii="Arial" w:hAnsi="Arial" w:cs="Arial"/>
+          <w:b/>
+          <w:lang w:val="id-ID"/>
+        </w:rPr>
+      </w:pPr>
+      <w:r>
+        <w:rPr>
+          <w:noProof/>
+        </w:rPr>
+        <w:drawing>
+          <wp:anchor distT="0" distB="0" distL="114300" distR="114300" simplePos="0" relativeHeight="251672576" behindDoc="1" locked="0" layoutInCell="1" allowOverlap="1">
+            <wp:simplePos x="0" y="0"/>
+            <wp:positionH relativeFrom="column">
+              <wp:posOffset>1330036</wp:posOffset>
+            </wp:positionH>
+            <wp:positionV relativeFrom="paragraph">
+              <wp:posOffset>288817</wp:posOffset>
+            </wp:positionV>
+            <wp:extent cx="2470150" cy="5890260"/>
+            <wp:effectExtent l="0" t="0" r="0" b="0"/>
+            <wp:wrapNone/>
+            <wp:docPr id="19" name="Gambar 19" descr="C:\Users\BLI ARINANDA\AppData\Local\Microsoft\Windows\INetCache\Content.Word\Ubah Barang.png"/>
+            <wp:cNvGraphicFramePr>
+              <a:graphicFrameLocks xmlns:a="http://schemas.openxmlformats.org/drawingml/2006/main" noChangeAspect="1"/>
+            </wp:cNvGraphicFramePr>
+            <a:graphic xmlns:a="http://schemas.openxmlformats.org/drawingml/2006/main">
+              <a:graphicData uri="http://schemas.openxmlformats.org/drawingml/2006/picture">
+                <pic:pic xmlns:pic="http://schemas.openxmlformats.org/drawingml/2006/picture">
+                  <pic:nvPicPr>
+                    <pic:cNvPr id="0" name="Picture 23" descr="C:\Users\BLI ARINANDA\AppData\Local\Microsoft\Windows\INetCache\Content.Word\Ubah Barang.png"/>
+                    <pic:cNvPicPr>
+                      <a:picLocks noChangeAspect="1" noChangeArrowheads="1"/>
+                    </pic:cNvPicPr>
+                  </pic:nvPicPr>
+                  <pic:blipFill>
+                    <a:blip r:embed="rId26">
+                      <a:extLst>
+                        <a:ext uri="{28A0092B-C50C-407E-A947-70E740481C1C}">
+                          <a14:useLocalDpi xmlns:a14="http://schemas.microsoft.com/office/drawing/2010/main" val="0"/>
+                        </a:ext>
+                      </a:extLst>
+                    </a:blip>
+                    <a:srcRect/>
+                    <a:stretch>
+                      <a:fillRect/>
+                    </a:stretch>
+                  </pic:blipFill>
+                  <pic:spPr bwMode="auto">
+                    <a:xfrm>
+                      <a:off x="0" y="0"/>
+                      <a:ext cx="2470150" cy="5890260"/>
+                    </a:xfrm>
+                    <a:prstGeom prst="rect">
+                      <a:avLst/>
+                    </a:prstGeom>
+                    <a:noFill/>
+                    <a:ln>
+                      <a:noFill/>
+                    </a:ln>
+                  </pic:spPr>
+                </pic:pic>
+              </a:graphicData>
+            </a:graphic>
+            <wp14:sizeRelH relativeFrom="page">
+              <wp14:pctWidth>0</wp14:pctWidth>
+            </wp14:sizeRelH>
+            <wp14:sizeRelV relativeFrom="page">
+              <wp14:pctHeight>0</wp14:pctHeight>
+            </wp14:sizeRelV>
+          </wp:anchor>
+        </w:drawing>
+      </w:r>
+      <w:r>
+        <w:rPr>
+          <w:rFonts w:ascii="Arial" w:hAnsi="Arial" w:cs="Arial"/>
+          <w:b/>
+          <w:lang w:val="id-ID"/>
+        </w:rPr>
+        <w:t xml:space="preserve"> </w:t>
+      </w:r>
+      <w:r>
+        <w:rPr>
+          <w:rFonts w:ascii="Arial" w:hAnsi="Arial" w:cs="Arial"/>
+          <w:b/>
+          <w:lang w:val="id-ID"/>
+        </w:rPr>
+        <w:br w:type="page"/>
+      </w:r>
+    </w:p>
+    <w:p>
+      <w:pPr>
+        <w:rPr>
+          <w:rFonts w:ascii="Arial" w:hAnsi="Arial" w:cs="Arial"/>
+          <w:b/>
+          <w:lang w:val="id-ID"/>
+        </w:rPr>
+      </w:pPr>
+      <w:r>
+        <w:rPr>
+          <w:rFonts w:ascii="Arial" w:hAnsi="Arial" w:cs="Arial"/>
+          <w:b/>
+          <w:lang w:val="id-ID"/>
+        </w:rPr>
+        <w:lastRenderedPageBreak/>
+        <w:t>d. Hapus Barang</w:t>
+      </w:r>
+    </w:p>
+    <w:p>
+      <w:pPr>
+        <w:spacing w:before="0" w:beforeAutospacing="0" w:after="160" w:afterAutospacing="0" w:line="259" w:lineRule="auto"/>
+        <w:rPr>
+          <w:rFonts w:ascii="Arial" w:hAnsi="Arial" w:cs="Arial"/>
+          <w:b/>
+          <w:lang w:val="id-ID"/>
+        </w:rPr>
+      </w:pPr>
+      <w:r>
+        <w:rPr>
+          <w:noProof/>
+        </w:rPr>
+        <w:drawing>
+          <wp:anchor distT="0" distB="0" distL="114300" distR="114300" simplePos="0" relativeHeight="251674624" behindDoc="1" locked="0" layoutInCell="1" allowOverlap="1">
+            <wp:simplePos x="0" y="0"/>
+            <wp:positionH relativeFrom="column">
+              <wp:posOffset>866899</wp:posOffset>
+            </wp:positionH>
+            <wp:positionV relativeFrom="paragraph">
+              <wp:posOffset>86772</wp:posOffset>
+            </wp:positionV>
+            <wp:extent cx="2874010" cy="5201285"/>
+            <wp:effectExtent l="0" t="0" r="0" b="0"/>
+            <wp:wrapNone/>
+            <wp:docPr id="20" name="Gambar 20" descr="C:\Users\BLI ARINANDA\AppData\Local\Microsoft\Windows\INetCache\Content.Word\Hapus Barang.png"/>
+            <wp:cNvGraphicFramePr>
+              <a:graphicFrameLocks xmlns:a="http://schemas.openxmlformats.org/drawingml/2006/main" noChangeAspect="1"/>
+            </wp:cNvGraphicFramePr>
+            <a:graphic xmlns:a="http://schemas.openxmlformats.org/drawingml/2006/main">
+              <a:graphicData uri="http://schemas.openxmlformats.org/drawingml/2006/picture">
+                <pic:pic xmlns:pic="http://schemas.openxmlformats.org/drawingml/2006/picture">
+                  <pic:nvPicPr>
+                    <pic:cNvPr id="0" name="Picture 25" descr="C:\Users\BLI ARINANDA\AppData\Local\Microsoft\Windows\INetCache\Content.Word\Hapus Barang.png"/>
+                    <pic:cNvPicPr>
+                      <a:picLocks noChangeAspect="1" noChangeArrowheads="1"/>
+                    </pic:cNvPicPr>
+                  </pic:nvPicPr>
+                  <pic:blipFill>
+                    <a:blip r:embed="rId27">
+                      <a:extLst>
+                        <a:ext uri="{28A0092B-C50C-407E-A947-70E740481C1C}">
+                          <a14:useLocalDpi xmlns:a14="http://schemas.microsoft.com/office/drawing/2010/main" val="0"/>
+                        </a:ext>
+                      </a:extLst>
+                    </a:blip>
+                    <a:srcRect/>
+                    <a:stretch>
+                      <a:fillRect/>
+                    </a:stretch>
+                  </pic:blipFill>
+                  <pic:spPr bwMode="auto">
+                    <a:xfrm>
+                      <a:off x="0" y="0"/>
+                      <a:ext cx="2874010" cy="5201285"/>
+                    </a:xfrm>
+                    <a:prstGeom prst="rect">
+                      <a:avLst/>
+                    </a:prstGeom>
+                    <a:noFill/>
+                    <a:ln>
+                      <a:noFill/>
+                    </a:ln>
+                  </pic:spPr>
+                </pic:pic>
+              </a:graphicData>
+            </a:graphic>
+            <wp14:sizeRelH relativeFrom="page">
+              <wp14:pctWidth>0</wp14:pctWidth>
+            </wp14:sizeRelH>
+            <wp14:sizeRelV relativeFrom="page">
+              <wp14:pctHeight>0</wp14:pctHeight>
+            </wp14:sizeRelV>
+          </wp:anchor>
+        </w:drawing>
+      </w:r>
+      <w:r>
+        <w:rPr>
+          <w:rFonts w:ascii="Arial" w:hAnsi="Arial" w:cs="Arial"/>
+          <w:b/>
+          <w:lang w:val="id-ID"/>
+        </w:rPr>
+        <w:br w:type="page"/>
+      </w:r>
+    </w:p>
+    <w:p>
+      <w:pPr>
+        <w:rPr>
+          <w:rFonts w:ascii="Arial" w:hAnsi="Arial" w:cs="Arial"/>
+          <w:b/>
           <w:lang w:val="id-ID"/>
         </w:rPr>
       </w:pPr>

</xml_diff>